<commit_message>
Summarize work experience and rearrange skills
</commit_message>
<xml_diff>
--- a/resume.docx
+++ b/resume.docx
@@ -101,8 +101,8 @@
                 <w:rFonts w:hint="eastAsia" w:ascii="Times New Roman" w:hAnsi="Times New Roman" w:eastAsia="SimSun" w:cs="Times New Roman"/>
                 <w:b/>
                 <w:bCs w:val="0"/>
-                <w:sz w:val="24"/>
-                <w:szCs w:val="24"/>
+                <w:sz w:val="21"/>
+                <w:szCs w:val="21"/>
                 <w:lang w:eastAsia="zh-CN"/>
               </w:rPr>
             </w:pPr>
@@ -111,8 +111,8 @@
                 <w:rFonts w:hint="default" w:eastAsia="SimSun" w:cs="Times New Roman"/>
                 <w:b/>
                 <w:bCs w:val="0"/>
-                <w:sz w:val="24"/>
-                <w:szCs w:val="24"/>
+                <w:sz w:val="21"/>
+                <w:szCs w:val="21"/>
                 <w:lang w:eastAsia="zh-CN"/>
               </w:rPr>
               <w:t>+584242247860</w:t>
@@ -127,8 +127,8 @@
                 <w:rFonts w:hint="default" w:eastAsia="SimSun" w:cs="Times New Roman"/>
                 <w:b/>
                 <w:bCs w:val="0"/>
-                <w:sz w:val="24"/>
-                <w:szCs w:val="24"/>
+                <w:sz w:val="21"/>
+                <w:szCs w:val="21"/>
                 <w:lang w:eastAsia="zh-CN"/>
               </w:rPr>
             </w:pPr>
@@ -137,8 +137,8 @@
                 <w:rFonts w:hint="default" w:eastAsia="SimSun" w:cs="Times New Roman"/>
                 <w:b/>
                 <w:bCs w:val="0"/>
-                <w:sz w:val="24"/>
-                <w:szCs w:val="24"/>
+                <w:sz w:val="21"/>
+                <w:szCs w:val="21"/>
                 <w:lang w:eastAsia="zh-CN"/>
               </w:rPr>
               <w:t>jeanpierohm@gmail.com</w:t>
@@ -153,12 +153,28 @@
                 <w:rFonts w:hint="eastAsia" w:eastAsia="SimSun" w:cs="Times New Roman"/>
                 <w:b/>
                 <w:bCs w:val="0"/>
-                <w:sz w:val="24"/>
-                <w:szCs w:val="24"/>
+                <w:sz w:val="21"/>
+                <w:szCs w:val="21"/>
                 <w:lang w:eastAsia="zh-CN"/>
               </w:rPr>
             </w:pPr>
             <w:r>
+              <w:rPr>
+                <w:rFonts w:hint="eastAsia" w:eastAsia="SimSun" w:cs="Times New Roman"/>
+                <w:b/>
+                <w:bCs w:val="0"/>
+                <w:sz w:val="21"/>
+                <w:szCs w:val="21"/>
+                <w:lang w:eastAsia="zh-CN"/>
+              </w:rPr>
+              <w:t>https://www.linkedin.com/in/jeanpierohm</w:t>
+            </w:r>
+          </w:p>
+          <w:p>
+            <w:pPr>
+              <w:shd w:val="clear" w:color="auto" w:fill="auto"/>
+              <w:spacing w:after="0" w:afterLines="0" w:line="240" w:lineRule="auto"/>
+              <w:jc w:val="center"/>
               <w:rPr>
                 <w:rFonts w:hint="eastAsia" w:eastAsia="SimSun" w:cs="Times New Roman"/>
                 <w:b/>
@@ -167,7 +183,17 @@
                 <w:szCs w:val="20"/>
                 <w:lang w:eastAsia="zh-CN"/>
               </w:rPr>
-              <w:t>https://www.linkedin.com/in/jeanpierohm</w:t>
+            </w:pPr>
+            <w:r>
+              <w:rPr>
+                <w:rFonts w:hint="eastAsia" w:eastAsia="SimSun" w:cs="Times New Roman"/>
+                <w:b/>
+                <w:bCs w:val="0"/>
+                <w:sz w:val="21"/>
+                <w:szCs w:val="21"/>
+                <w:lang w:eastAsia="zh-CN"/>
+              </w:rPr>
+              <w:t>https://github.com/pierorex/</w:t>
             </w:r>
           </w:p>
         </w:tc>
@@ -234,7 +260,91 @@
                 <w:sz w:val="24"/>
                 <w:szCs w:val="24"/>
               </w:rPr>
-              <w:t>Problem solver with hunger for knowledge and challenges, always willing to learn new things and to do whatever it takes to deliver quality products on time</w:t>
+              <w:t xml:space="preserve">Problem solver with </w:t>
+            </w:r>
+            <w:r>
+              <w:rPr>
+                <w:rFonts w:cs="Times New Roman"/>
+                <w:b w:val="0"/>
+                <w:bCs w:val="0"/>
+                <w:i w:val="0"/>
+                <w:iCs w:val="0"/>
+                <w:sz w:val="24"/>
+                <w:szCs w:val="24"/>
+              </w:rPr>
+              <w:t>a big passion</w:t>
+            </w:r>
+            <w:r>
+              <w:rPr>
+                <w:rFonts w:cs="Times New Roman"/>
+                <w:b w:val="0"/>
+                <w:bCs w:val="0"/>
+                <w:i w:val="0"/>
+                <w:iCs w:val="0"/>
+                <w:sz w:val="24"/>
+                <w:szCs w:val="24"/>
+              </w:rPr>
+              <w:t xml:space="preserve"> for </w:t>
+            </w:r>
+            <w:r>
+              <w:rPr>
+                <w:rFonts w:cs="Times New Roman"/>
+                <w:b w:val="0"/>
+                <w:bCs w:val="0"/>
+                <w:i w:val="0"/>
+                <w:iCs w:val="0"/>
+                <w:sz w:val="24"/>
+                <w:szCs w:val="24"/>
+              </w:rPr>
+              <w:t xml:space="preserve">acquiring </w:t>
+            </w:r>
+            <w:r>
+              <w:rPr>
+                <w:rFonts w:cs="Times New Roman"/>
+                <w:b w:val="0"/>
+                <w:bCs w:val="0"/>
+                <w:i w:val="0"/>
+                <w:iCs w:val="0"/>
+                <w:sz w:val="24"/>
+                <w:szCs w:val="24"/>
+              </w:rPr>
+              <w:t>knowledge and</w:t>
+            </w:r>
+            <w:r>
+              <w:rPr>
+                <w:rFonts w:cs="Times New Roman"/>
+                <w:b w:val="0"/>
+                <w:bCs w:val="0"/>
+                <w:i w:val="0"/>
+                <w:iCs w:val="0"/>
+                <w:sz w:val="24"/>
+                <w:szCs w:val="24"/>
+              </w:rPr>
+              <w:t xml:space="preserve"> tackling</w:t>
+            </w:r>
+            <w:r>
+              <w:rPr>
+                <w:rFonts w:cs="Times New Roman"/>
+                <w:b w:val="0"/>
+                <w:bCs w:val="0"/>
+                <w:i w:val="0"/>
+                <w:iCs w:val="0"/>
+                <w:sz w:val="24"/>
+                <w:szCs w:val="24"/>
+              </w:rPr>
+              <w:t xml:space="preserve"> challenges, always willing to learn new things and to do whatever it takes to deliver quality products on time</w:t>
+            </w:r>
+            <w:r>
+              <w:rPr>
+                <w:rFonts w:cs="Times New Roman"/>
+                <w:b w:val="0"/>
+                <w:bCs w:val="0"/>
+                <w:i w:val="0"/>
+                <w:iCs w:val="0"/>
+                <w:sz w:val="24"/>
+                <w:szCs w:val="24"/>
+              </w:rPr>
+              <w:t>.</w:t>
             </w:r>
           </w:p>
         </w:tc>
@@ -388,24 +498,23 @@
             <w:r>
               <w:rPr>
                 <w:rFonts w:cs="Times New Roman"/>
+                <w:b/>
+                <w:bCs w:val="0"/>
+                <w:sz w:val="24"/>
+                <w:szCs w:val="24"/>
+              </w:rPr>
+              <w:t>- Programming Languages:</w:t>
+            </w:r>
+            <w:r>
+              <w:rPr>
+                <w:rFonts w:cs="Times New Roman"/>
                 <w:b w:val="0"/>
                 <w:bCs/>
                 <w:sz w:val="24"/>
                 <w:szCs w:val="24"/>
               </w:rPr>
-              <w:t>- Python        - Machine Learning    - Django    - AngularJS    - MySQL    - PostgreSQL</w:t>
-            </w:r>
-          </w:p>
-          <w:p>
-            <w:pPr>
-              <w:spacing w:after="0" w:afterLines="0" w:line="240" w:lineRule="auto"/>
-              <w:rPr>
-                <w:rFonts w:cs="Times New Roman"/>
-                <w:b/>
-                <w:sz w:val="24"/>
-                <w:szCs w:val="24"/>
-              </w:rPr>
-            </w:pPr>
+              <w:t xml:space="preserve"> </w:t>
+            </w:r>
             <w:r>
               <w:rPr>
                 <w:rFonts w:cs="Times New Roman"/>
@@ -414,7 +523,240 @@
                 <w:sz w:val="24"/>
                 <w:szCs w:val="24"/>
               </w:rPr>
-              <w:t xml:space="preserve">   - ElasticSearch   - RESTful APIs       - Redis     - TDD         - SCRUM</w:t>
+              <w:t>Python</w:t>
+            </w:r>
+            <w:r>
+              <w:rPr>
+                <w:rFonts w:cs="Times New Roman"/>
+                <w:b w:val="0"/>
+                <w:bCs/>
+                <w:sz w:val="24"/>
+                <w:szCs w:val="24"/>
+              </w:rPr>
+              <w:t>, Ruby, C/C++</w:t>
+            </w:r>
+          </w:p>
+          <w:p>
+            <w:pPr>
+              <w:pStyle w:val="17"/>
+              <w:numPr>
+                <w:ilvl w:val="0"/>
+                <w:numId w:val="0"/>
+              </w:numPr>
+              <w:spacing w:after="0" w:afterLines="0" w:line="240" w:lineRule="auto"/>
+              <w:ind w:left="360" w:leftChars="0"/>
+              <w:rPr>
+                <w:rFonts w:cs="Times New Roman"/>
+                <w:b w:val="0"/>
+                <w:bCs/>
+                <w:sz w:val="24"/>
+                <w:szCs w:val="24"/>
+              </w:rPr>
+            </w:pPr>
+            <w:r>
+              <w:rPr>
+                <w:rFonts w:cs="Times New Roman"/>
+                <w:b w:val="0"/>
+                <w:bCs/>
+                <w:sz w:val="24"/>
+                <w:szCs w:val="24"/>
+              </w:rPr>
+              <w:t xml:space="preserve">- </w:t>
+            </w:r>
+            <w:r>
+              <w:rPr>
+                <w:rFonts w:cs="Times New Roman"/>
+                <w:b/>
+                <w:bCs w:val="0"/>
+                <w:sz w:val="24"/>
+                <w:szCs w:val="24"/>
+              </w:rPr>
+              <w:t>Artificial Intelligence:</w:t>
+            </w:r>
+            <w:r>
+              <w:rPr>
+                <w:rFonts w:cs="Times New Roman"/>
+                <w:b w:val="0"/>
+                <w:bCs/>
+                <w:sz w:val="24"/>
+                <w:szCs w:val="24"/>
+              </w:rPr>
+              <w:t xml:space="preserve"> Machine Learning, Natural Language Processing</w:t>
+            </w:r>
+          </w:p>
+          <w:p>
+            <w:pPr>
+              <w:pStyle w:val="17"/>
+              <w:numPr>
+                <w:ilvl w:val="0"/>
+                <w:numId w:val="0"/>
+              </w:numPr>
+              <w:spacing w:after="0" w:afterLines="0" w:line="240" w:lineRule="auto"/>
+              <w:ind w:left="360" w:leftChars="0"/>
+              <w:rPr>
+                <w:rFonts w:cs="Times New Roman"/>
+                <w:b w:val="0"/>
+                <w:bCs/>
+                <w:sz w:val="24"/>
+                <w:szCs w:val="24"/>
+              </w:rPr>
+            </w:pPr>
+            <w:r>
+              <w:rPr>
+                <w:rFonts w:cs="Times New Roman"/>
+                <w:b w:val="0"/>
+                <w:bCs/>
+                <w:sz w:val="24"/>
+                <w:szCs w:val="24"/>
+              </w:rPr>
+              <w:t xml:space="preserve">- </w:t>
+            </w:r>
+            <w:r>
+              <w:rPr>
+                <w:rFonts w:cs="Times New Roman"/>
+                <w:b/>
+                <w:bCs w:val="0"/>
+                <w:sz w:val="24"/>
+                <w:szCs w:val="24"/>
+              </w:rPr>
+              <w:t>Web</w:t>
+            </w:r>
+            <w:bookmarkStart w:id="0" w:name="_GoBack"/>
+            <w:bookmarkEnd w:id="0"/>
+            <w:r>
+              <w:rPr>
+                <w:rFonts w:cs="Times New Roman"/>
+                <w:b/>
+                <w:bCs w:val="0"/>
+                <w:sz w:val="24"/>
+                <w:szCs w:val="24"/>
+              </w:rPr>
+              <w:t xml:space="preserve"> Development:</w:t>
+            </w:r>
+            <w:r>
+              <w:rPr>
+                <w:rFonts w:cs="Times New Roman"/>
+                <w:b w:val="0"/>
+                <w:bCs/>
+                <w:sz w:val="24"/>
+                <w:szCs w:val="24"/>
+              </w:rPr>
+              <w:t xml:space="preserve"> Django (back-end), AngularJS (web front-end), Ionic (android/iOS)</w:t>
+            </w:r>
+          </w:p>
+          <w:p>
+            <w:pPr>
+              <w:pStyle w:val="17"/>
+              <w:numPr>
+                <w:ilvl w:val="0"/>
+                <w:numId w:val="0"/>
+              </w:numPr>
+              <w:spacing w:after="0" w:afterLines="0" w:line="240" w:lineRule="auto"/>
+              <w:ind w:left="360" w:leftChars="0"/>
+              <w:rPr>
+                <w:rFonts w:cs="Times New Roman"/>
+                <w:b w:val="0"/>
+                <w:bCs/>
+                <w:sz w:val="24"/>
+                <w:szCs w:val="24"/>
+              </w:rPr>
+            </w:pPr>
+            <w:r>
+              <w:rPr>
+                <w:rFonts w:cs="Times New Roman"/>
+                <w:b w:val="0"/>
+                <w:bCs/>
+                <w:sz w:val="24"/>
+                <w:szCs w:val="24"/>
+              </w:rPr>
+              <w:t xml:space="preserve">- </w:t>
+            </w:r>
+            <w:r>
+              <w:rPr>
+                <w:rFonts w:cs="Times New Roman"/>
+                <w:b/>
+                <w:bCs w:val="0"/>
+                <w:sz w:val="24"/>
+                <w:szCs w:val="24"/>
+              </w:rPr>
+              <w:t>Platform:</w:t>
+            </w:r>
+            <w:r>
+              <w:rPr>
+                <w:rFonts w:cs="Times New Roman"/>
+                <w:b w:val="0"/>
+                <w:bCs/>
+                <w:sz w:val="24"/>
+                <w:szCs w:val="24"/>
+              </w:rPr>
+              <w:t xml:space="preserve"> ElasticSearch, PostgreSQL, </w:t>
+            </w:r>
+            <w:r>
+              <w:rPr>
+                <w:rFonts w:cs="Times New Roman"/>
+                <w:b w:val="0"/>
+                <w:bCs/>
+                <w:sz w:val="24"/>
+                <w:szCs w:val="24"/>
+              </w:rPr>
+              <w:t>MySQL</w:t>
+            </w:r>
+            <w:r>
+              <w:rPr>
+                <w:rFonts w:cs="Times New Roman"/>
+                <w:b w:val="0"/>
+                <w:bCs/>
+                <w:sz w:val="24"/>
+                <w:szCs w:val="24"/>
+              </w:rPr>
+              <w:t>, Redis</w:t>
+            </w:r>
+          </w:p>
+          <w:p>
+            <w:pPr>
+              <w:pStyle w:val="17"/>
+              <w:numPr>
+                <w:ilvl w:val="0"/>
+                <w:numId w:val="0"/>
+              </w:numPr>
+              <w:spacing w:after="0" w:afterLines="0" w:line="240" w:lineRule="auto"/>
+              <w:ind w:left="360" w:leftChars="0"/>
+              <w:rPr>
+                <w:rFonts w:cs="Times New Roman"/>
+                <w:b/>
+                <w:sz w:val="24"/>
+                <w:szCs w:val="24"/>
+              </w:rPr>
+            </w:pPr>
+            <w:r>
+              <w:rPr>
+                <w:rFonts w:cs="Times New Roman"/>
+                <w:b w:val="0"/>
+                <w:bCs/>
+                <w:sz w:val="24"/>
+                <w:szCs w:val="24"/>
+              </w:rPr>
+              <w:t xml:space="preserve">- </w:t>
+            </w:r>
+            <w:r>
+              <w:rPr>
+                <w:rFonts w:cs="Times New Roman"/>
+                <w:b/>
+                <w:bCs w:val="0"/>
+                <w:sz w:val="24"/>
+                <w:szCs w:val="24"/>
+              </w:rPr>
+              <w:t>Agile Development</w:t>
+            </w:r>
+            <w:r>
+              <w:rPr>
+                <w:rFonts w:cs="Times New Roman"/>
+                <w:b w:val="0"/>
+                <w:bCs/>
+                <w:sz w:val="24"/>
+                <w:szCs w:val="24"/>
+              </w:rPr>
+              <w:t>: TDD, SCRUM</w:t>
             </w:r>
           </w:p>
         </w:tc>
@@ -514,15 +856,15 @@
                 <w:sz w:val="24"/>
                 <w:szCs w:val="24"/>
               </w:rPr>
-              <w:t xml:space="preserve">   </w:t>
-            </w:r>
-            <w:r>
-              <w:rPr>
-                <w:rFonts w:cs="Times New Roman"/>
-                <w:sz w:val="24"/>
-                <w:szCs w:val="24"/>
-              </w:rPr>
-              <w:t xml:space="preserve">- English: advanced.                  - Spanish: native </w:t>
+              <w:t xml:space="preserve">   - English: advanced.                  - Spanish: native</w:t>
+            </w:r>
+            <w:r>
+              <w:rPr>
+                <w:rFonts w:cs="Times New Roman"/>
+                <w:sz w:val="24"/>
+                <w:szCs w:val="24"/>
+              </w:rPr>
+              <w:t>.</w:t>
             </w:r>
           </w:p>
         </w:tc>
@@ -784,6 +1126,7 @@
             <w:pPr>
               <w:pStyle w:val="16"/>
               <w:numPr>
+                <w:ilvl w:val="0"/>
                 <w:numId w:val="0"/>
               </w:numPr>
               <w:spacing w:after="0" w:afterLines="0" w:line="240" w:lineRule="auto"/>
@@ -808,30 +1151,31 @@
                 <w:sz w:val="24"/>
                 <w:szCs w:val="24"/>
               </w:rPr>
-              <w:t>Design and implementation of a Contact Center using:</w:t>
-            </w:r>
-          </w:p>
-          <w:p>
-            <w:pPr>
-              <w:pStyle w:val="16"/>
-              <w:numPr>
-                <w:numId w:val="0"/>
-              </w:numPr>
-              <w:spacing w:after="0" w:afterLines="0" w:line="240" w:lineRule="auto"/>
-              <w:ind w:left="360" w:leftChars="0"/>
+              <w:t xml:space="preserve">Design and implementation of a Contact Center </w:t>
+            </w:r>
+            <w:r>
+              <w:rPr>
+                <w:rFonts w:hint="default" w:cs="Times New Roman"/>
+                <w:sz w:val="24"/>
+                <w:szCs w:val="24"/>
+              </w:rPr>
+              <w:t xml:space="preserve">with a RESTful API, </w:t>
+            </w:r>
+            <w:r>
               <w:rPr>
                 <w:rFonts w:hint="default" w:ascii="Times New Roman" w:hAnsi="Times New Roman" w:cs="Times New Roman"/>
                 <w:sz w:val="24"/>
                 <w:szCs w:val="24"/>
               </w:rPr>
-            </w:pPr>
+              <w:t>using Django</w:t>
+            </w:r>
             <w:r>
               <w:rPr>
                 <w:rFonts w:hint="default" w:cs="Times New Roman"/>
                 <w:sz w:val="24"/>
                 <w:szCs w:val="24"/>
               </w:rPr>
-              <w:t xml:space="preserve">     </w:t>
+              <w:t>,</w:t>
             </w:r>
             <w:r>
               <w:rPr>
@@ -839,7 +1183,7 @@
                 <w:sz w:val="24"/>
                 <w:szCs w:val="24"/>
               </w:rPr>
-              <w:t>- Django as back-end</w:t>
+              <w:t xml:space="preserve"> AngularJS</w:t>
             </w:r>
             <w:r>
               <w:rPr>
@@ -847,30 +1191,23 @@
                 <w:sz w:val="24"/>
                 <w:szCs w:val="24"/>
               </w:rPr>
-              <w:t xml:space="preserve"> with PostgreSQL as DBMS.</w:t>
-            </w:r>
-          </w:p>
-          <w:p>
-            <w:pPr>
-              <w:pStyle w:val="16"/>
-              <w:numPr>
-                <w:numId w:val="0"/>
-              </w:numPr>
-              <w:spacing w:after="0" w:afterLines="0" w:line="240" w:lineRule="auto"/>
-              <w:ind w:left="360" w:leftChars="0"/>
+              <w:t xml:space="preserve">, </w:t>
+            </w:r>
+            <w:r>
               <w:rPr>
                 <w:rFonts w:hint="default" w:ascii="Times New Roman" w:hAnsi="Times New Roman" w:cs="Times New Roman"/>
                 <w:sz w:val="24"/>
                 <w:szCs w:val="24"/>
               </w:rPr>
-            </w:pPr>
+              <w:t>Ionic</w:t>
+            </w:r>
             <w:r>
               <w:rPr>
                 <w:rFonts w:hint="default" w:cs="Times New Roman"/>
                 <w:sz w:val="24"/>
                 <w:szCs w:val="24"/>
               </w:rPr>
-              <w:t xml:space="preserve">     </w:t>
+              <w:t xml:space="preserve"> </w:t>
             </w:r>
             <w:r>
               <w:rPr>
@@ -878,7 +1215,7 @@
                 <w:sz w:val="24"/>
                 <w:szCs w:val="24"/>
               </w:rPr>
-              <w:t>- Sockets management for real</w:t>
+              <w:t xml:space="preserve">Framework </w:t>
             </w:r>
             <w:r>
               <w:rPr>
@@ -886,7 +1223,7 @@
                 <w:sz w:val="24"/>
                 <w:szCs w:val="24"/>
               </w:rPr>
-              <w:t>-</w:t>
+              <w:t>(</w:t>
             </w:r>
             <w:r>
               <w:rPr>
@@ -894,38 +1231,31 @@
                 <w:sz w:val="24"/>
                 <w:szCs w:val="24"/>
               </w:rPr>
-              <w:t>time updates and notifications.</w:t>
-            </w:r>
-          </w:p>
-          <w:p>
-            <w:pPr>
-              <w:pStyle w:val="16"/>
-              <w:numPr>
-                <w:numId w:val="0"/>
-              </w:numPr>
-              <w:spacing w:after="0" w:afterLines="0" w:line="240" w:lineRule="auto"/>
-              <w:ind w:left="360" w:leftChars="0"/>
+              <w:t>Android client app</w:t>
+            </w:r>
+            <w:r>
+              <w:rPr>
+                <w:rFonts w:hint="default" w:cs="Times New Roman"/>
+                <w:sz w:val="24"/>
+                <w:szCs w:val="24"/>
+              </w:rPr>
+              <w:t>) and</w:t>
+            </w:r>
+            <w:r>
               <w:rPr>
                 <w:rFonts w:hint="default" w:ascii="Times New Roman" w:hAnsi="Times New Roman" w:cs="Times New Roman"/>
                 <w:sz w:val="24"/>
                 <w:szCs w:val="24"/>
               </w:rPr>
-            </w:pPr>
+              <w:t xml:space="preserve"> Asterisk PBX for VoIP communications (calls and sms).</w:t>
+            </w:r>
             <w:r>
               <w:rPr>
                 <w:rFonts w:hint="default" w:cs="Times New Roman"/>
                 <w:sz w:val="24"/>
                 <w:szCs w:val="24"/>
               </w:rPr>
-              <w:t xml:space="preserve">     </w:t>
-            </w:r>
-            <w:r>
-              <w:rPr>
-                <w:rFonts w:hint="default" w:ascii="Times New Roman" w:hAnsi="Times New Roman" w:cs="Times New Roman"/>
-                <w:sz w:val="24"/>
-                <w:szCs w:val="24"/>
-              </w:rPr>
-              <w:t xml:space="preserve">- RESTful API to allow multiple client apps to consume </w:t>
+              <w:t xml:space="preserve"> The f</w:t>
             </w:r>
             <w:r>
               <w:rPr>
@@ -933,161 +1263,23 @@
                 <w:sz w:val="24"/>
                 <w:szCs w:val="24"/>
               </w:rPr>
-              <w:t xml:space="preserve">our </w:t>
-            </w:r>
-            <w:r>
-              <w:rPr>
-                <w:rFonts w:hint="default" w:ascii="Times New Roman" w:hAnsi="Times New Roman" w:cs="Times New Roman"/>
-                <w:sz w:val="24"/>
-                <w:szCs w:val="24"/>
-              </w:rPr>
-              <w:t>web services.</w:t>
-            </w:r>
-          </w:p>
-          <w:p>
-            <w:pPr>
-              <w:pStyle w:val="16"/>
-              <w:numPr>
-                <w:numId w:val="0"/>
-              </w:numPr>
-              <w:spacing w:after="0" w:afterLines="0" w:line="240" w:lineRule="auto"/>
-              <w:rPr>
-                <w:rFonts w:hint="default" w:ascii="Times New Roman" w:hAnsi="Times New Roman" w:cs="Times New Roman"/>
-                <w:sz w:val="24"/>
-                <w:szCs w:val="24"/>
-              </w:rPr>
-            </w:pPr>
+              <w:t xml:space="preserve">irst deployment </w:t>
+            </w:r>
             <w:r>
               <w:rPr>
                 <w:rFonts w:hint="default" w:cs="Times New Roman"/>
                 <w:sz w:val="24"/>
                 <w:szCs w:val="24"/>
               </w:rPr>
-              <w:t xml:space="preserve">        </w:t>
-            </w:r>
-            <w:r>
-              <w:rPr>
-                <w:rFonts w:hint="default" w:ascii="Times New Roman" w:hAnsi="Times New Roman" w:cs="Times New Roman"/>
-                <w:sz w:val="24"/>
-                <w:szCs w:val="24"/>
-              </w:rPr>
-              <w:t>- AngularJS as web front-end.</w:t>
-            </w:r>
-          </w:p>
-          <w:p>
-            <w:pPr>
-              <w:pStyle w:val="16"/>
-              <w:numPr>
-                <w:numId w:val="0"/>
-              </w:numPr>
-              <w:spacing w:after="0" w:afterLines="0" w:line="240" w:lineRule="auto"/>
-              <w:rPr>
-                <w:rFonts w:hint="default" w:ascii="Times New Roman" w:hAnsi="Times New Roman" w:cs="Times New Roman"/>
-                <w:sz w:val="24"/>
-                <w:szCs w:val="24"/>
-              </w:rPr>
-            </w:pPr>
+              <w:t xml:space="preserve">of this product </w:t>
+            </w:r>
             <w:r>
               <w:rPr>
                 <w:rFonts w:hint="default" w:cs="Times New Roman"/>
                 <w:sz w:val="24"/>
                 <w:szCs w:val="24"/>
               </w:rPr>
-              <w:t xml:space="preserve">        </w:t>
-            </w:r>
-            <w:r>
-              <w:rPr>
-                <w:rFonts w:hint="default" w:ascii="Times New Roman" w:hAnsi="Times New Roman" w:cs="Times New Roman"/>
-                <w:sz w:val="24"/>
-                <w:szCs w:val="24"/>
-              </w:rPr>
-              <w:t>- Ionic Framework to develop an Android client app, with real</w:t>
-            </w:r>
-            <w:r>
-              <w:rPr>
-                <w:rFonts w:hint="default" w:cs="Times New Roman"/>
-                <w:sz w:val="24"/>
-                <w:szCs w:val="24"/>
-              </w:rPr>
-              <w:t>-</w:t>
-            </w:r>
-            <w:r>
-              <w:rPr>
-                <w:rFonts w:hint="default" w:ascii="Times New Roman" w:hAnsi="Times New Roman" w:cs="Times New Roman"/>
-                <w:sz w:val="24"/>
-                <w:szCs w:val="24"/>
-              </w:rPr>
-              <w:t>time</w:t>
-            </w:r>
-            <w:r>
-              <w:rPr>
-                <w:rFonts w:hint="default" w:cs="Times New Roman"/>
-                <w:sz w:val="24"/>
-                <w:szCs w:val="24"/>
-              </w:rPr>
-              <w:t xml:space="preserve"> </w:t>
-            </w:r>
-            <w:r>
-              <w:rPr>
-                <w:rFonts w:hint="default" w:ascii="Times New Roman" w:hAnsi="Times New Roman" w:cs="Times New Roman"/>
-                <w:sz w:val="24"/>
-                <w:szCs w:val="24"/>
-              </w:rPr>
-              <w:t>updates.</w:t>
-            </w:r>
-          </w:p>
-          <w:p>
-            <w:pPr>
-              <w:pStyle w:val="16"/>
-              <w:numPr>
-                <w:numId w:val="0"/>
-              </w:numPr>
-              <w:spacing w:after="0" w:afterLines="0" w:line="240" w:lineRule="auto"/>
-              <w:ind w:left="360" w:leftChars="0"/>
-              <w:rPr>
-                <w:rFonts w:hint="default" w:ascii="Times New Roman" w:hAnsi="Times New Roman" w:cs="Times New Roman"/>
-                <w:sz w:val="24"/>
-                <w:szCs w:val="24"/>
-              </w:rPr>
-            </w:pPr>
-            <w:r>
-              <w:rPr>
-                <w:rFonts w:hint="default" w:cs="Times New Roman"/>
-                <w:sz w:val="24"/>
-                <w:szCs w:val="24"/>
-              </w:rPr>
-              <w:t xml:space="preserve">     </w:t>
-            </w:r>
-            <w:r>
-              <w:rPr>
-                <w:rFonts w:hint="default" w:ascii="Times New Roman" w:hAnsi="Times New Roman" w:cs="Times New Roman"/>
-                <w:sz w:val="24"/>
-                <w:szCs w:val="24"/>
-              </w:rPr>
-              <w:t>- Asterisk PBX for VoIP communications (calls and sms).</w:t>
-            </w:r>
-          </w:p>
-          <w:p>
-            <w:pPr>
-              <w:pStyle w:val="16"/>
-              <w:numPr>
-                <w:numId w:val="0"/>
-              </w:numPr>
-              <w:spacing w:after="0" w:afterLines="0" w:line="240" w:lineRule="auto"/>
-              <w:ind w:left="360" w:leftChars="0"/>
-              <w:rPr>
-                <w:rFonts w:hint="default" w:ascii="Times New Roman" w:hAnsi="Times New Roman" w:cs="Times New Roman"/>
-                <w:sz w:val="24"/>
-                <w:szCs w:val="24"/>
-              </w:rPr>
-            </w:pPr>
-            <w:r>
-              <w:rPr>
-                <w:rFonts w:hint="default" w:cs="Times New Roman"/>
-                <w:sz w:val="24"/>
-                <w:szCs w:val="24"/>
-              </w:rPr>
-              <w:t xml:space="preserve"> First deployment handles over 12,000 calls per day.</w:t>
+              <w:t>handles over 12,000 calls per day.</w:t>
             </w:r>
           </w:p>
         </w:tc>
@@ -1601,8 +1793,12 @@
             <w:pPr>
               <w:pStyle w:val="16"/>
               <w:numPr>
+                <w:ilvl w:val="0"/>
                 <w:numId w:val="0"/>
               </w:numPr>
+              <w:tabs>
+                <w:tab w:val="clear" w:pos="420"/>
+              </w:tabs>
               <w:spacing w:after="0" w:afterLines="0" w:line="240" w:lineRule="auto"/>
               <w:ind w:leftChars="0"/>
               <w:rPr>
@@ -1625,25 +1821,19 @@
                 <w:sz w:val="24"/>
                 <w:szCs w:val="24"/>
               </w:rPr>
-              <w:t>3rd place in Venezuela, ACM-IC</w:t>
-            </w:r>
-            <w:bookmarkStart w:id="0" w:name="_GoBack"/>
-            <w:bookmarkEnd w:id="0"/>
-            <w:r>
-              <w:rPr>
-                <w:rFonts w:hint="default" w:ascii="Times New Roman" w:hAnsi="Times New Roman" w:cs="Times New Roman"/>
-                <w:sz w:val="24"/>
-                <w:szCs w:val="24"/>
-              </w:rPr>
-              <w:t>PC 2014 Latin America Regional competition.</w:t>
+              <w:t>3rd place in Venezuela, ACM-ICPC 2014 Latin America Regional competition.</w:t>
             </w:r>
           </w:p>
           <w:p>
             <w:pPr>
               <w:pStyle w:val="16"/>
               <w:numPr>
+                <w:ilvl w:val="0"/>
                 <w:numId w:val="0"/>
               </w:numPr>
+              <w:tabs>
+                <w:tab w:val="clear" w:pos="420"/>
+              </w:tabs>
               <w:spacing w:after="0" w:afterLines="0" w:line="240" w:lineRule="auto"/>
               <w:ind w:leftChars="0"/>
               <w:rPr>
@@ -1710,8 +1900,12 @@
             <w:pPr>
               <w:pStyle w:val="16"/>
               <w:numPr>
+                <w:ilvl w:val="0"/>
                 <w:numId w:val="0"/>
               </w:numPr>
+              <w:tabs>
+                <w:tab w:val="clear" w:pos="420"/>
+              </w:tabs>
               <w:spacing w:after="0" w:afterLines="0" w:line="240" w:lineRule="auto"/>
               <w:rPr>
                 <w:rFonts w:hint="default" w:ascii="Times New Roman" w:hAnsi="Times New Roman" w:cs="Times New Roman"/>
@@ -1747,8 +1941,12 @@
             <w:pPr>
               <w:pStyle w:val="16"/>
               <w:numPr>
+                <w:ilvl w:val="0"/>
                 <w:numId w:val="0"/>
               </w:numPr>
+              <w:tabs>
+                <w:tab w:val="clear" w:pos="420"/>
+              </w:tabs>
               <w:wordWrap w:val="0"/>
               <w:spacing w:after="0" w:afterLines="0" w:line="240" w:lineRule="auto"/>
               <w:jc w:val="right"/>
@@ -1831,8 +2029,12 @@
             <w:pPr>
               <w:pStyle w:val="16"/>
               <w:numPr>
+                <w:ilvl w:val="0"/>
                 <w:numId w:val="0"/>
               </w:numPr>
+              <w:tabs>
+                <w:tab w:val="clear" w:pos="420"/>
+              </w:tabs>
               <w:spacing w:after="0" w:afterLines="0" w:line="240" w:lineRule="auto"/>
               <w:ind w:left="420" w:leftChars="0"/>
               <w:rPr>
@@ -1854,8 +2056,12 @@
             <w:pPr>
               <w:pStyle w:val="16"/>
               <w:numPr>
+                <w:ilvl w:val="0"/>
                 <w:numId w:val="0"/>
               </w:numPr>
+              <w:tabs>
+                <w:tab w:val="clear" w:pos="420"/>
+              </w:tabs>
               <w:spacing w:after="0" w:afterLines="0" w:line="240" w:lineRule="auto"/>
               <w:ind w:left="420" w:leftChars="0"/>
               <w:rPr>
@@ -1904,8 +2110,12 @@
             <w:pPr>
               <w:pStyle w:val="16"/>
               <w:numPr>
+                <w:ilvl w:val="0"/>
                 <w:numId w:val="0"/>
               </w:numPr>
+              <w:tabs>
+                <w:tab w:val="clear" w:pos="420"/>
+              </w:tabs>
               <w:spacing w:after="0" w:afterLines="0" w:line="240" w:lineRule="auto"/>
               <w:ind w:leftChars="0"/>
               <w:rPr>
@@ -1954,8 +2164,12 @@
             <w:pPr>
               <w:pStyle w:val="16"/>
               <w:numPr>
+                <w:ilvl w:val="0"/>
                 <w:numId w:val="0"/>
               </w:numPr>
+              <w:tabs>
+                <w:tab w:val="clear" w:pos="420"/>
+              </w:tabs>
               <w:spacing w:after="0" w:afterLines="0" w:line="240" w:lineRule="auto"/>
               <w:ind w:left="420" w:leftChars="0"/>
               <w:rPr>
@@ -1976,7 +2190,9 @@
         </w:tc>
       </w:tr>
     </w:tbl>
-    <w:p/>
+    <w:p>
+      <w:pPr/>
+    </w:p>
     <w:sectPr>
       <w:pgSz w:w="12247" w:h="15819"/>
       <w:pgMar w:top="720" w:right="720" w:bottom="720" w:left="720" w:header="708" w:footer="708" w:gutter="0"/>
@@ -1989,26 +2205,6 @@
 
 <file path=word/numbering.xml><?xml version="1.0" encoding="utf-8"?>
 <w:numbering xmlns:wpc="http://schemas.microsoft.com/office/word/2010/wordprocessingCanvas" xmlns:mc="http://schemas.openxmlformats.org/markup-compatibility/2006" xmlns:o="urn:schemas-microsoft-com:office:office" xmlns:r="http://schemas.openxmlformats.org/officeDocument/2006/relationships" xmlns:m="http://schemas.openxmlformats.org/officeDocument/2006/math" xmlns:v="urn:schemas-microsoft-com:vml" xmlns:wp14="http://schemas.microsoft.com/office/word/2010/wordprocessingDrawing" xmlns:wp="http://schemas.openxmlformats.org/drawingml/2006/wordprocessingDrawing" xmlns:w10="urn:schemas-microsoft-com:office:word" xmlns:w="http://schemas.openxmlformats.org/wordprocessingml/2006/main" xmlns:w14="http://schemas.microsoft.com/office/word/2010/wordml" xmlns:wpg="http://schemas.microsoft.com/office/word/2010/wordprocessingGroup" xmlns:wpi="http://schemas.microsoft.com/office/word/2010/wordprocessingInk" xmlns:wne="http://schemas.microsoft.com/office/word/2006/wordml" xmlns:wps="http://schemas.microsoft.com/office/word/2010/wordprocessingShape" mc:Ignorable="w14 wp14">
-  <w:abstractNum w:abstractNumId="1457926751">
-    <w:nsid w:val="56E6325F"/>
-    <w:multiLevelType w:val="singleLevel"/>
-    <w:tmpl w:val="56E6325F"/>
-    <w:lvl w:ilvl="0" w:tentative="1">
-      <w:start w:val="1"/>
-      <w:numFmt w:val="bullet"/>
-      <w:lvlText w:val=""/>
-      <w:lvlJc w:val="left"/>
-      <w:pPr>
-        <w:tabs>
-          <w:tab w:val="left" w:pos="420"/>
-        </w:tabs>
-        <w:ind w:left="420" w:leftChars="0" w:hanging="420" w:firstLineChars="0"/>
-      </w:pPr>
-      <w:rPr>
-        <w:rFonts w:hint="default" w:ascii="Wingdings" w:hAnsi="Wingdings"/>
-      </w:rPr>
-    </w:lvl>
-  </w:abstractNum>
   <w:abstractNum w:abstractNumId="1457926686">
     <w:nsid w:val="56E6321E"/>
     <w:multiLevelType w:val="singleLevel"/>
@@ -2163,6 +2359,26 @@
           <w:tab w:val="left" w:pos="3780"/>
         </w:tabs>
         <w:ind w:left="3780" w:leftChars="0" w:hanging="420" w:firstLineChars="0"/>
+      </w:pPr>
+      <w:rPr>
+        <w:rFonts w:hint="default" w:ascii="Wingdings" w:hAnsi="Wingdings"/>
+      </w:rPr>
+    </w:lvl>
+  </w:abstractNum>
+  <w:abstractNum w:abstractNumId="1457926751">
+    <w:nsid w:val="56E6325F"/>
+    <w:multiLevelType w:val="singleLevel"/>
+    <w:tmpl w:val="56E6325F"/>
+    <w:lvl w:ilvl="0" w:tentative="1">
+      <w:start w:val="1"/>
+      <w:numFmt w:val="bullet"/>
+      <w:lvlText w:val=""/>
+      <w:lvlJc w:val="left"/>
+      <w:pPr>
+        <w:tabs>
+          <w:tab w:val="left" w:pos="420"/>
+        </w:tabs>
+        <w:ind w:left="420" w:leftChars="0" w:hanging="420" w:firstLineChars="0"/>
       </w:pPr>
       <w:rPr>
         <w:rFonts w:hint="default" w:ascii="Wingdings" w:hAnsi="Wingdings"/>
@@ -2384,7 +2600,6 @@
     <w:lsdException w:unhideWhenUsed="0" w:uiPriority="63" w:semiHidden="0" w:name="Medium Shading 1 Accent 1"/>
     <w:lsdException w:unhideWhenUsed="0" w:uiPriority="64" w:semiHidden="0" w:name="Medium Shading 2 Accent 1"/>
     <w:lsdException w:unhideWhenUsed="0" w:uiPriority="65" w:semiHidden="0" w:name="Medium List 1 Accent 1"/>
-    <w:lsdException w:unhideWhenUsed="0" w:uiPriority="0" w:semiHidden="0" w:name=""/>
     <w:lsdException w:unhideWhenUsed="0" w:uiPriority="66" w:semiHidden="0" w:name="Medium List 2 Accent 1"/>
     <w:lsdException w:unhideWhenUsed="0" w:uiPriority="67" w:semiHidden="0" w:name="Medium Grid 1 Accent 1"/>
     <w:lsdException w:unhideWhenUsed="0" w:uiPriority="68" w:semiHidden="0" w:name="Medium Grid 2 Accent 1"/>
@@ -2472,7 +2687,7 @@
       <w:jc w:val="left"/>
     </w:pPr>
     <w:rPr>
-      <w:rFonts w:ascii="Times New Roman" w:hAnsi="Times New Roman"/>
+      <w:rFonts w:ascii="Times New Roman" w:hAnsi="Times New Roman" w:eastAsia="SimSun" w:cs="Times New Roman"/>
       <w:kern w:val="2"/>
       <w:sz w:val="24"/>
       <w:lang w:val="en-US" w:eastAsia="zh-CN"/>
@@ -2691,8 +2906,8 @@
       <w:u w:val="single"/>
     </w:rPr>
   </w:style>
-  <w:style w:type="paragraph" w:styleId="16">
-    <w:name w:val=""/>
+  <w:style w:type="paragraph" w:customStyle="1" w:styleId="16">
+    <w:name w:val="_Style 15"/>
     <w:basedOn w:val="1"/>
     <w:uiPriority w:val="0"/>
     <w:pPr>
@@ -2746,7 +2961,7 @@
   <a:themeElements>
     <a:clrScheme name="Office">
       <a:dk1>
-        <a:sysClr val="windowText" lastClr="4C4C4C"/>
+        <a:sysClr val="windowText" lastClr="000000"/>
       </a:dk1>
       <a:lt1>
         <a:sysClr val="window" lastClr="FFFFFF"/>

</xml_diff>

<commit_message>
'Present' -> 'Present day
</commit_message>
<xml_diff>
--- a/resume.docx
+++ b/resume.docx
@@ -260,91 +260,7 @@
                 <w:sz w:val="24"/>
                 <w:szCs w:val="24"/>
               </w:rPr>
-              <w:t xml:space="preserve">Problem solver with </w:t>
-            </w:r>
-            <w:r>
-              <w:rPr>
-                <w:rFonts w:cs="Times New Roman"/>
-                <w:b w:val="0"/>
-                <w:bCs w:val="0"/>
-                <w:i w:val="0"/>
-                <w:iCs w:val="0"/>
-                <w:sz w:val="24"/>
-                <w:szCs w:val="24"/>
-              </w:rPr>
-              <w:t>great passion</w:t>
-            </w:r>
-            <w:r>
-              <w:rPr>
-                <w:rFonts w:cs="Times New Roman"/>
-                <w:b w:val="0"/>
-                <w:bCs w:val="0"/>
-                <w:i w:val="0"/>
-                <w:iCs w:val="0"/>
-                <w:sz w:val="24"/>
-                <w:szCs w:val="24"/>
-              </w:rPr>
-              <w:t xml:space="preserve"> for </w:t>
-            </w:r>
-            <w:r>
-              <w:rPr>
-                <w:rFonts w:cs="Times New Roman"/>
-                <w:b w:val="0"/>
-                <w:bCs w:val="0"/>
-                <w:i w:val="0"/>
-                <w:iCs w:val="0"/>
-                <w:sz w:val="24"/>
-                <w:szCs w:val="24"/>
-              </w:rPr>
-              <w:t xml:space="preserve">acquiring </w:t>
-            </w:r>
-            <w:r>
-              <w:rPr>
-                <w:rFonts w:cs="Times New Roman"/>
-                <w:b w:val="0"/>
-                <w:bCs w:val="0"/>
-                <w:i w:val="0"/>
-                <w:iCs w:val="0"/>
-                <w:sz w:val="24"/>
-                <w:szCs w:val="24"/>
-              </w:rPr>
-              <w:t>knowledge and</w:t>
-            </w:r>
-            <w:r>
-              <w:rPr>
-                <w:rFonts w:cs="Times New Roman"/>
-                <w:b w:val="0"/>
-                <w:bCs w:val="0"/>
-                <w:i w:val="0"/>
-                <w:iCs w:val="0"/>
-                <w:sz w:val="24"/>
-                <w:szCs w:val="24"/>
-              </w:rPr>
-              <w:t xml:space="preserve"> tackling</w:t>
-            </w:r>
-            <w:r>
-              <w:rPr>
-                <w:rFonts w:cs="Times New Roman"/>
-                <w:b w:val="0"/>
-                <w:bCs w:val="0"/>
-                <w:i w:val="0"/>
-                <w:iCs w:val="0"/>
-                <w:sz w:val="24"/>
-                <w:szCs w:val="24"/>
-              </w:rPr>
-              <w:t xml:space="preserve"> challenges, always willing to learn new things and to do whatever it takes to deliver quality products on time</w:t>
-            </w:r>
-            <w:r>
-              <w:rPr>
-                <w:rFonts w:cs="Times New Roman"/>
-                <w:b w:val="0"/>
-                <w:bCs w:val="0"/>
-                <w:i w:val="0"/>
-                <w:iCs w:val="0"/>
-                <w:sz w:val="24"/>
-                <w:szCs w:val="24"/>
-              </w:rPr>
-              <w:t>.</w:t>
+              <w:t>Problem solver with great passion for acquiring knowledge and tackling challenges, always willing to learn new things and to do whatever it takes to deliver quality products on time.</w:t>
             </w:r>
           </w:p>
         </w:tc>
@@ -513,27 +429,7 @@
                 <w:sz w:val="24"/>
                 <w:szCs w:val="24"/>
               </w:rPr>
-              <w:t xml:space="preserve"> </w:t>
-            </w:r>
-            <w:r>
-              <w:rPr>
-                <w:rFonts w:cs="Times New Roman"/>
-                <w:b w:val="0"/>
-                <w:bCs/>
-                <w:sz w:val="24"/>
-                <w:szCs w:val="24"/>
-              </w:rPr>
-              <w:t>Python</w:t>
-            </w:r>
-            <w:r>
-              <w:rPr>
-                <w:rFonts w:cs="Times New Roman"/>
-                <w:b w:val="0"/>
-                <w:bCs/>
-                <w:sz w:val="24"/>
-                <w:szCs w:val="24"/>
-              </w:rPr>
-              <w:t>, Ruby, C/C++</w:t>
+              <w:t xml:space="preserve"> Python, Ruby, C/C++</w:t>
             </w:r>
           </w:p>
           <w:p>
@@ -677,27 +573,7 @@
                 <w:sz w:val="24"/>
                 <w:szCs w:val="24"/>
               </w:rPr>
-              <w:t xml:space="preserve"> ElasticSearch, PostgreSQL, </w:t>
-            </w:r>
-            <w:r>
-              <w:rPr>
-                <w:rFonts w:cs="Times New Roman"/>
-                <w:b w:val="0"/>
-                <w:bCs/>
-                <w:sz w:val="24"/>
-                <w:szCs w:val="24"/>
-              </w:rPr>
-              <w:t>MySQL</w:t>
-            </w:r>
-            <w:r>
-              <w:rPr>
-                <w:rFonts w:cs="Times New Roman"/>
-                <w:b w:val="0"/>
-                <w:bCs/>
-                <w:sz w:val="24"/>
-                <w:szCs w:val="24"/>
-              </w:rPr>
-              <w:t>, Redis</w:t>
+              <w:t xml:space="preserve"> ElasticSearch, PostgreSQL, MySQL, Redis</w:t>
             </w:r>
           </w:p>
           <w:p>
@@ -844,15 +720,7 @@
                 <w:sz w:val="24"/>
                 <w:szCs w:val="24"/>
               </w:rPr>
-              <w:t xml:space="preserve">   - English: advanced.                  - Spanish: native</w:t>
-            </w:r>
-            <w:r>
-              <w:rPr>
-                <w:rFonts w:cs="Times New Roman"/>
-                <w:sz w:val="24"/>
-                <w:szCs w:val="24"/>
-              </w:rPr>
-              <w:t>.</w:t>
+              <w:t xml:space="preserve">   - English: advanced.                  - Spanish: native.</w:t>
             </w:r>
           </w:p>
         </w:tc>
@@ -980,6 +848,7 @@
           </w:tcPr>
           <w:p>
             <w:pPr>
+              <w:wordWrap w:val="0"/>
               <w:spacing w:after="0" w:afterLines="0" w:line="240" w:lineRule="auto"/>
               <w:jc w:val="right"/>
               <w:rPr>
@@ -1031,7 +900,27 @@
                 <w:sz w:val="24"/>
                 <w:szCs w:val="24"/>
               </w:rPr>
-              <w:t>Present</w:t>
+              <w:t>Pre</w:t>
+            </w:r>
+            <w:bookmarkStart w:id="0" w:name="_GoBack"/>
+            <w:bookmarkEnd w:id="0"/>
+            <w:r>
+              <w:rPr>
+                <w:rFonts w:eastAsia="Microsoft Yi Baiti" w:cs="Times New Roman"/>
+                <w:b/>
+                <w:sz w:val="24"/>
+                <w:szCs w:val="24"/>
+              </w:rPr>
+              <w:t>sent</w:t>
+            </w:r>
+            <w:r>
+              <w:rPr>
+                <w:rFonts w:eastAsia="Microsoft Yi Baiti" w:cs="Times New Roman"/>
+                <w:b/>
+                <w:sz w:val="24"/>
+                <w:szCs w:val="24"/>
+              </w:rPr>
+              <w:t xml:space="preserve"> Day</w:t>
             </w:r>
           </w:p>
         </w:tc>
@@ -1243,31 +1132,7 @@
                 <w:sz w:val="24"/>
                 <w:szCs w:val="24"/>
               </w:rPr>
-              <w:t xml:space="preserve"> The f</w:t>
-            </w:r>
-            <w:r>
-              <w:rPr>
-                <w:rFonts w:hint="default" w:cs="Times New Roman"/>
-                <w:sz w:val="24"/>
-                <w:szCs w:val="24"/>
-              </w:rPr>
-              <w:t xml:space="preserve">irst deployment </w:t>
-            </w:r>
-            <w:r>
-              <w:rPr>
-                <w:rFonts w:hint="default" w:cs="Times New Roman"/>
-                <w:sz w:val="24"/>
-                <w:szCs w:val="24"/>
-              </w:rPr>
-              <w:t xml:space="preserve">of this product </w:t>
-            </w:r>
-            <w:r>
-              <w:rPr>
-                <w:rFonts w:hint="default" w:cs="Times New Roman"/>
-                <w:sz w:val="24"/>
-                <w:szCs w:val="24"/>
-              </w:rPr>
-              <w:t>handles over 12,000 calls per day.</w:t>
+              <w:t xml:space="preserve"> The first deployment of this product handles over 12,000 calls per day.</w:t>
             </w:r>
           </w:p>
         </w:tc>
@@ -2174,8 +2039,6 @@
               </w:rPr>
               <w:t xml:space="preserve">  - Software Security (10/2014)</w:t>
             </w:r>
-            <w:bookmarkStart w:id="0" w:name="_GoBack"/>
-            <w:bookmarkEnd w:id="0"/>
           </w:p>
         </w:tc>
       </w:tr>

</xml_diff>

<commit_message>
Update resume to add docker skill
</commit_message>
<xml_diff>
--- a/resume.docx
+++ b/resume.docx
@@ -429,7 +429,27 @@
                 <w:sz w:val="24"/>
                 <w:szCs w:val="24"/>
               </w:rPr>
-              <w:t xml:space="preserve"> Python, Ruby, C/C++</w:t>
+              <w:t xml:space="preserve"> Python, </w:t>
+            </w:r>
+            <w:r>
+              <w:rPr>
+                <w:rFonts w:cs="Times New Roman"/>
+                <w:b w:val="0"/>
+                <w:bCs/>
+                <w:sz w:val="24"/>
+                <w:szCs w:val="24"/>
+              </w:rPr>
+              <w:t xml:space="preserve">Java, </w:t>
+            </w:r>
+            <w:r>
+              <w:rPr>
+                <w:rFonts w:cs="Times New Roman"/>
+                <w:b w:val="0"/>
+                <w:bCs/>
+                <w:sz w:val="24"/>
+                <w:szCs w:val="24"/>
+              </w:rPr>
+              <w:t>Ruby, C/C++</w:t>
             </w:r>
           </w:p>
           <w:p>
@@ -477,7 +497,19 @@
                 <w:sz w:val="24"/>
                 <w:szCs w:val="24"/>
               </w:rPr>
-              <w:t xml:space="preserve"> Machine Learning, Natural Language Processing</w:t>
+              <w:t xml:space="preserve"> Machine Learning</w:t>
+            </w:r>
+            <w:bookmarkStart w:id="0" w:name="_GoBack"/>
+            <w:bookmarkEnd w:id="0"/>
+            <w:r>
+              <w:rPr>
+                <w:rFonts w:cs="Times New Roman"/>
+                <w:b w:val="0"/>
+                <w:bCs/>
+                <w:sz w:val="24"/>
+                <w:szCs w:val="24"/>
+              </w:rPr>
+              <w:t>, Natural Language Processing</w:t>
             </w:r>
           </w:p>
           <w:p>
@@ -573,7 +605,27 @@
                 <w:sz w:val="24"/>
                 <w:szCs w:val="24"/>
               </w:rPr>
-              <w:t xml:space="preserve"> ElasticSearch, PostgreSQL, MySQL, Redis</w:t>
+              <w:t xml:space="preserve"> </w:t>
+            </w:r>
+            <w:r>
+              <w:rPr>
+                <w:rFonts w:cs="Times New Roman"/>
+                <w:b w:val="0"/>
+                <w:bCs/>
+                <w:sz w:val="24"/>
+                <w:szCs w:val="24"/>
+              </w:rPr>
+              <w:t xml:space="preserve">Docker with micro-services linking, </w:t>
+            </w:r>
+            <w:r>
+              <w:rPr>
+                <w:rFonts w:cs="Times New Roman"/>
+                <w:b w:val="0"/>
+                <w:bCs/>
+                <w:sz w:val="24"/>
+                <w:szCs w:val="24"/>
+              </w:rPr>
+              <w:t>ElasticSearch, PostgreSQL, MySQL, Redis</w:t>
             </w:r>
           </w:p>
           <w:p>
@@ -620,7 +672,27 @@
                 <w:sz w:val="24"/>
                 <w:szCs w:val="24"/>
               </w:rPr>
-              <w:t>: TDD, SCRUM</w:t>
+              <w:t xml:space="preserve">: </w:t>
+            </w:r>
+            <w:r>
+              <w:rPr>
+                <w:rFonts w:cs="Times New Roman"/>
+                <w:b w:val="0"/>
+                <w:bCs/>
+                <w:sz w:val="24"/>
+                <w:szCs w:val="24"/>
+              </w:rPr>
+              <w:t xml:space="preserve">Git, </w:t>
+            </w:r>
+            <w:r>
+              <w:rPr>
+                <w:rFonts w:cs="Times New Roman"/>
+                <w:b w:val="0"/>
+                <w:bCs/>
+                <w:sz w:val="24"/>
+                <w:szCs w:val="24"/>
+              </w:rPr>
+              <w:t>TDD, SCRUM</w:t>
             </w:r>
           </w:p>
         </w:tc>
@@ -900,27 +972,7 @@
                 <w:sz w:val="24"/>
                 <w:szCs w:val="24"/>
               </w:rPr>
-              <w:t>Pre</w:t>
-            </w:r>
-            <w:bookmarkStart w:id="0" w:name="_GoBack"/>
-            <w:bookmarkEnd w:id="0"/>
-            <w:r>
-              <w:rPr>
-                <w:rFonts w:eastAsia="Microsoft Yi Baiti" w:cs="Times New Roman"/>
-                <w:b/>
-                <w:sz w:val="24"/>
-                <w:szCs w:val="24"/>
-              </w:rPr>
-              <w:t>sent</w:t>
-            </w:r>
-            <w:r>
-              <w:rPr>
-                <w:rFonts w:eastAsia="Microsoft Yi Baiti" w:cs="Times New Roman"/>
-                <w:b/>
-                <w:sz w:val="24"/>
-                <w:szCs w:val="24"/>
-              </w:rPr>
-              <w:t xml:space="preserve"> Day</w:t>
+              <w:t>Present Day</w:t>
             </w:r>
           </w:p>
         </w:tc>

</xml_diff>

<commit_message>
Update Education section to include Artificial Intelligence projects like R2C2 and the OpenALPR version for Venezuela
</commit_message>
<xml_diff>
--- a/resume.docx
+++ b/resume.docx
@@ -429,27 +429,7 @@
                 <w:sz w:val="24"/>
                 <w:szCs w:val="24"/>
               </w:rPr>
-              <w:t xml:space="preserve"> Python, </w:t>
-            </w:r>
-            <w:r>
-              <w:rPr>
-                <w:rFonts w:cs="Times New Roman"/>
-                <w:b w:val="0"/>
-                <w:bCs/>
-                <w:sz w:val="24"/>
-                <w:szCs w:val="24"/>
-              </w:rPr>
-              <w:t xml:space="preserve">Java, </w:t>
-            </w:r>
-            <w:r>
-              <w:rPr>
-                <w:rFonts w:cs="Times New Roman"/>
-                <w:b w:val="0"/>
-                <w:bCs/>
-                <w:sz w:val="24"/>
-                <w:szCs w:val="24"/>
-              </w:rPr>
-              <w:t>Ruby, C/C++</w:t>
+              <w:t xml:space="preserve"> Python, Java, Ruby, C/C++</w:t>
             </w:r>
           </w:p>
           <w:p>
@@ -497,19 +477,7 @@
                 <w:sz w:val="24"/>
                 <w:szCs w:val="24"/>
               </w:rPr>
-              <w:t xml:space="preserve"> Machine Learning</w:t>
-            </w:r>
-            <w:bookmarkStart w:id="0" w:name="_GoBack"/>
-            <w:bookmarkEnd w:id="0"/>
-            <w:r>
-              <w:rPr>
-                <w:rFonts w:cs="Times New Roman"/>
-                <w:b w:val="0"/>
-                <w:bCs/>
-                <w:sz w:val="24"/>
-                <w:szCs w:val="24"/>
-              </w:rPr>
-              <w:t>, Natural Language Processing</w:t>
+              <w:t xml:space="preserve"> Machine Learning, Natural Language Processing</w:t>
             </w:r>
           </w:p>
           <w:p>
@@ -605,27 +573,7 @@
                 <w:sz w:val="24"/>
                 <w:szCs w:val="24"/>
               </w:rPr>
-              <w:t xml:space="preserve"> </w:t>
-            </w:r>
-            <w:r>
-              <w:rPr>
-                <w:rFonts w:cs="Times New Roman"/>
-                <w:b w:val="0"/>
-                <w:bCs/>
-                <w:sz w:val="24"/>
-                <w:szCs w:val="24"/>
-              </w:rPr>
-              <w:t xml:space="preserve">Docker with micro-services linking, </w:t>
-            </w:r>
-            <w:r>
-              <w:rPr>
-                <w:rFonts w:cs="Times New Roman"/>
-                <w:b w:val="0"/>
-                <w:bCs/>
-                <w:sz w:val="24"/>
-                <w:szCs w:val="24"/>
-              </w:rPr>
-              <w:t>ElasticSearch, PostgreSQL, MySQL, Redis</w:t>
+              <w:t xml:space="preserve"> Docker with micro-services linking, ElasticSearch, PostgreSQL, MySQL, Redis</w:t>
             </w:r>
           </w:p>
           <w:p>
@@ -672,27 +620,7 @@
                 <w:sz w:val="24"/>
                 <w:szCs w:val="24"/>
               </w:rPr>
-              <w:t xml:space="preserve">: </w:t>
-            </w:r>
-            <w:r>
-              <w:rPr>
-                <w:rFonts w:cs="Times New Roman"/>
-                <w:b w:val="0"/>
-                <w:bCs/>
-                <w:sz w:val="24"/>
-                <w:szCs w:val="24"/>
-              </w:rPr>
-              <w:t xml:space="preserve">Git, </w:t>
-            </w:r>
-            <w:r>
-              <w:rPr>
-                <w:rFonts w:cs="Times New Roman"/>
-                <w:b w:val="0"/>
-                <w:bCs/>
-                <w:sz w:val="24"/>
-                <w:szCs w:val="24"/>
-              </w:rPr>
-              <w:t>TDD, SCRUM</w:t>
+              <w:t>: Git, TDD, SCRUM</w:t>
             </w:r>
           </w:p>
         </w:tc>
@@ -1667,6 +1595,94 @@
             </w:tcBorders>
             <w:vAlign w:val="center"/>
           </w:tcPr>
+          <w:p>
+            <w:pPr>
+              <w:pStyle w:val="16"/>
+              <w:numPr>
+                <w:ilvl w:val="0"/>
+                <w:numId w:val="1"/>
+              </w:numPr>
+              <w:tabs>
+                <w:tab w:val="left" w:pos="420"/>
+              </w:tabs>
+              <w:spacing w:after="0" w:afterLines="0" w:line="240" w:lineRule="auto"/>
+              <w:ind w:left="420" w:leftChars="0" w:hanging="420" w:firstLineChars="0"/>
+              <w:rPr>
+                <w:rFonts w:ascii="Times New Roman" w:hAnsi="Times New Roman" w:cs="Times New Roman"/>
+                <w:sz w:val="24"/>
+                <w:szCs w:val="24"/>
+              </w:rPr>
+            </w:pPr>
+            <w:r>
+              <w:rPr>
+                <w:rFonts w:cs="Times New Roman"/>
+                <w:sz w:val="24"/>
+                <w:szCs w:val="24"/>
+              </w:rPr>
+              <w:t>City route recommendation system based on Tweets about vehicular transit. Working in real time.</w:t>
+            </w:r>
+          </w:p>
+          <w:p>
+            <w:pPr>
+              <w:pStyle w:val="16"/>
+              <w:numPr>
+                <w:ilvl w:val="0"/>
+                <w:numId w:val="1"/>
+              </w:numPr>
+              <w:tabs>
+                <w:tab w:val="left" w:pos="420"/>
+              </w:tabs>
+              <w:spacing w:after="0" w:afterLines="0" w:line="240" w:lineRule="auto"/>
+              <w:ind w:left="420" w:leftChars="0" w:hanging="420" w:firstLineChars="0"/>
+              <w:rPr>
+                <w:rFonts w:ascii="Times New Roman" w:hAnsi="Times New Roman" w:cs="Times New Roman"/>
+                <w:sz w:val="24"/>
+                <w:szCs w:val="24"/>
+              </w:rPr>
+            </w:pPr>
+            <w:r>
+              <w:rPr>
+                <w:rFonts w:cs="Times New Roman"/>
+                <w:sz w:val="24"/>
+                <w:szCs w:val="24"/>
+              </w:rPr>
+              <w:t xml:space="preserve">OpenALPR (Automatic License Plate Recognition) version </w:t>
+            </w:r>
+            <w:r>
+              <w:rPr>
+                <w:rFonts w:cs="Times New Roman"/>
+                <w:sz w:val="24"/>
+                <w:szCs w:val="24"/>
+              </w:rPr>
+              <w:t>working with</w:t>
+            </w:r>
+            <w:bookmarkStart w:id="0" w:name="_GoBack"/>
+            <w:bookmarkEnd w:id="0"/>
+            <w:r>
+              <w:rPr>
+                <w:rFonts w:cs="Times New Roman"/>
+                <w:sz w:val="24"/>
+                <w:szCs w:val="24"/>
+              </w:rPr>
+              <w:t xml:space="preserve"> Venezuela</w:t>
+            </w:r>
+            <w:r>
+              <w:rPr>
+                <w:rFonts w:hint="default" w:cs="Times New Roman"/>
+                <w:sz w:val="24"/>
+                <w:szCs w:val="24"/>
+              </w:rPr>
+              <w:t>’s license plates</w:t>
+            </w:r>
+            <w:r>
+              <w:rPr>
+                <w:rFonts w:cs="Times New Roman"/>
+                <w:sz w:val="24"/>
+                <w:szCs w:val="24"/>
+              </w:rPr>
+              <w:t>.</w:t>
+            </w:r>
+          </w:p>
           <w:p>
             <w:pPr>
               <w:pStyle w:val="16"/>
@@ -2335,16 +2351,16 @@
     </w:rPrDefault>
   </w:docDefaults>
   <w:latentStyles w:count="260" w:defQFormat="0" w:defUnhideWhenUsed="1" w:defSemiHidden="1" w:defUIPriority="99" w:defLockedState="0">
-    <w:lsdException w:unhideWhenUsed="0" w:uiPriority="0" w:semiHidden="0" w:name="Normal"/>
-    <w:lsdException w:unhideWhenUsed="0" w:uiPriority="0" w:semiHidden="0" w:name="heading 1"/>
-    <w:lsdException w:unhideWhenUsed="0" w:uiPriority="0" w:semiHidden="0" w:name="heading 2"/>
-    <w:lsdException w:unhideWhenUsed="0" w:uiPriority="0" w:semiHidden="0" w:name="heading 3"/>
-    <w:lsdException w:unhideWhenUsed="0" w:uiPriority="0" w:semiHidden="0" w:name="heading 4"/>
-    <w:lsdException w:unhideWhenUsed="0" w:uiPriority="0" w:semiHidden="0" w:name="heading 5"/>
-    <w:lsdException w:unhideWhenUsed="0" w:uiPriority="0" w:semiHidden="0" w:name="heading 6"/>
-    <w:lsdException w:unhideWhenUsed="0" w:uiPriority="0" w:semiHidden="0" w:name="heading 7"/>
-    <w:lsdException w:unhideWhenUsed="0" w:uiPriority="0" w:semiHidden="0" w:name="heading 8"/>
-    <w:lsdException w:unhideWhenUsed="0" w:uiPriority="0" w:semiHidden="0" w:name="heading 9"/>
+    <w:lsdException w:qFormat="1" w:unhideWhenUsed="0" w:uiPriority="0" w:semiHidden="0" w:name="Normal"/>
+    <w:lsdException w:qFormat="1" w:unhideWhenUsed="0" w:uiPriority="0" w:semiHidden="0" w:name="heading 1"/>
+    <w:lsdException w:qFormat="1" w:unhideWhenUsed="0" w:uiPriority="0" w:semiHidden="0" w:name="heading 2"/>
+    <w:lsdException w:qFormat="1" w:unhideWhenUsed="0" w:uiPriority="0" w:semiHidden="0" w:name="heading 3"/>
+    <w:lsdException w:qFormat="1" w:unhideWhenUsed="0" w:uiPriority="0" w:semiHidden="0" w:name="heading 4"/>
+    <w:lsdException w:qFormat="1" w:unhideWhenUsed="0" w:uiPriority="0" w:semiHidden="0" w:name="heading 5"/>
+    <w:lsdException w:qFormat="1" w:unhideWhenUsed="0" w:uiPriority="0" w:semiHidden="0" w:name="heading 6"/>
+    <w:lsdException w:qFormat="1" w:unhideWhenUsed="0" w:uiPriority="0" w:semiHidden="0" w:name="heading 7"/>
+    <w:lsdException w:qFormat="1" w:unhideWhenUsed="0" w:uiPriority="0" w:semiHidden="0" w:name="heading 8"/>
+    <w:lsdException w:qFormat="1" w:unhideWhenUsed="0" w:uiPriority="0" w:semiHidden="0" w:name="heading 9"/>
     <w:lsdException w:unhideWhenUsed="0" w:uiPriority="0" w:semiHidden="0" w:name="index 1"/>
     <w:lsdException w:unhideWhenUsed="0" w:uiPriority="0" w:semiHidden="0" w:name="index 2"/>
     <w:lsdException w:unhideWhenUsed="0" w:uiPriority="0" w:semiHidden="0" w:name="index 3"/>
@@ -2366,8 +2382,8 @@
     <w:lsdException w:unhideWhenUsed="0" w:uiPriority="0" w:semiHidden="0" w:name="Normal Indent"/>
     <w:lsdException w:unhideWhenUsed="0" w:uiPriority="0" w:semiHidden="0" w:name="footnote text"/>
     <w:lsdException w:unhideWhenUsed="0" w:uiPriority="0" w:semiHidden="0" w:name="annotation text"/>
-    <w:lsdException w:unhideWhenUsed="0" w:uiPriority="0" w:semiHidden="0" w:name="header"/>
-    <w:lsdException w:unhideWhenUsed="0" w:uiPriority="0" w:semiHidden="0" w:name="footer"/>
+    <w:lsdException w:qFormat="1" w:unhideWhenUsed="0" w:uiPriority="0" w:semiHidden="0" w:name="header"/>
+    <w:lsdException w:qFormat="1" w:unhideWhenUsed="0" w:uiPriority="0" w:semiHidden="0" w:name="footer"/>
     <w:lsdException w:unhideWhenUsed="0" w:uiPriority="0" w:semiHidden="0" w:name="index heading"/>
     <w:lsdException w:qFormat="1" w:uiPriority="0" w:name="caption"/>
     <w:lsdException w:unhideWhenUsed="0" w:uiPriority="0" w:semiHidden="0" w:name="table of figures"/>
@@ -2400,7 +2416,7 @@
     <w:lsdException w:qFormat="1" w:unhideWhenUsed="0" w:uiPriority="0" w:semiHidden="0" w:name="Title"/>
     <w:lsdException w:unhideWhenUsed="0" w:uiPriority="0" w:semiHidden="0" w:name="Closing"/>
     <w:lsdException w:unhideWhenUsed="0" w:uiPriority="0" w:semiHidden="0" w:name="Signature"/>
-    <w:lsdException w:unhideWhenUsed="0" w:uiPriority="0" w:semiHidden="0" w:name="Default Paragraph Font"/>
+    <w:lsdException w:qFormat="1" w:unhideWhenUsed="0" w:uiPriority="0" w:semiHidden="0" w:name="Default Paragraph Font"/>
     <w:lsdException w:unhideWhenUsed="0" w:uiPriority="0" w:semiHidden="0" w:name="Body Text"/>
     <w:lsdException w:unhideWhenUsed="0" w:uiPriority="0" w:semiHidden="0" w:name="Body Text Indent"/>
     <w:lsdException w:unhideWhenUsed="0" w:uiPriority="0" w:semiHidden="0" w:name="List Continue"/>
@@ -2420,7 +2436,7 @@
     <w:lsdException w:unhideWhenUsed="0" w:uiPriority="0" w:semiHidden="0" w:name="Body Text Indent 2"/>
     <w:lsdException w:unhideWhenUsed="0" w:uiPriority="0" w:semiHidden="0" w:name="Body Text Indent 3"/>
     <w:lsdException w:unhideWhenUsed="0" w:uiPriority="0" w:semiHidden="0" w:name="Block Text"/>
-    <w:lsdException w:unhideWhenUsed="0" w:uiPriority="0" w:semiHidden="0" w:name="Hyperlink"/>
+    <w:lsdException w:qFormat="1" w:unhideWhenUsed="0" w:uiPriority="0" w:semiHidden="0" w:name="Hyperlink"/>
     <w:lsdException w:unhideWhenUsed="0" w:uiPriority="0" w:semiHidden="0" w:name="FollowedHyperlink"/>
     <w:lsdException w:qFormat="1" w:unhideWhenUsed="0" w:uiPriority="0" w:semiHidden="0" w:name="Strong"/>
     <w:lsdException w:qFormat="1" w:unhideWhenUsed="0" w:uiPriority="0" w:semiHidden="0" w:name="Emphasis"/>
@@ -2586,6 +2602,7 @@
   </w:latentStyles>
   <w:style w:type="paragraph" w:default="1" w:styleId="1">
     <w:name w:val="Normal"/>
+    <w:qFormat/>
     <w:uiPriority w:val="0"/>
     <w:pPr>
       <w:widowControl w:val="0"/>
@@ -2602,6 +2619,7 @@
     <w:name w:val="heading 1"/>
     <w:basedOn w:val="1"/>
     <w:next w:val="1"/>
+    <w:qFormat/>
     <w:uiPriority w:val="0"/>
     <w:pPr>
       <w:keepNext/>
@@ -2620,6 +2638,7 @@
     <w:name w:val="heading 2"/>
     <w:basedOn w:val="1"/>
     <w:next w:val="1"/>
+    <w:qFormat/>
     <w:uiPriority w:val="0"/>
     <w:pPr>
       <w:keepNext/>
@@ -2638,6 +2657,7 @@
     <w:name w:val="heading 3"/>
     <w:basedOn w:val="1"/>
     <w:next w:val="1"/>
+    <w:qFormat/>
     <w:uiPriority w:val="0"/>
     <w:pPr>
       <w:keepNext/>
@@ -2655,6 +2675,7 @@
     <w:name w:val="heading 4"/>
     <w:basedOn w:val="1"/>
     <w:next w:val="1"/>
+    <w:qFormat/>
     <w:uiPriority w:val="0"/>
     <w:pPr>
       <w:keepNext/>
@@ -2672,6 +2693,7 @@
     <w:name w:val="heading 5"/>
     <w:basedOn w:val="1"/>
     <w:next w:val="1"/>
+    <w:qFormat/>
     <w:uiPriority w:val="0"/>
     <w:pPr>
       <w:keepNext/>
@@ -2689,6 +2711,7 @@
     <w:name w:val="heading 6"/>
     <w:basedOn w:val="1"/>
     <w:next w:val="1"/>
+    <w:qFormat/>
     <w:uiPriority w:val="0"/>
     <w:pPr>
       <w:keepNext/>
@@ -2706,6 +2729,7 @@
     <w:name w:val="heading 7"/>
     <w:basedOn w:val="1"/>
     <w:next w:val="1"/>
+    <w:qFormat/>
     <w:uiPriority w:val="0"/>
     <w:pPr>
       <w:keepNext/>
@@ -2721,6 +2745,7 @@
     <w:name w:val="heading 8"/>
     <w:basedOn w:val="1"/>
     <w:next w:val="1"/>
+    <w:qFormat/>
     <w:uiPriority w:val="0"/>
     <w:pPr>
       <w:keepNext/>
@@ -2738,6 +2763,7 @@
     <w:name w:val="heading 9"/>
     <w:basedOn w:val="1"/>
     <w:next w:val="1"/>
+    <w:qFormat/>
     <w:uiPriority w:val="0"/>
     <w:pPr>
       <w:keepNext/>
@@ -2752,6 +2778,7 @@
   </w:style>
   <w:style w:type="character" w:default="1" w:styleId="13">
     <w:name w:val="Default Paragraph Font"/>
+    <w:qFormat/>
     <w:uiPriority w:val="0"/>
   </w:style>
   <w:style w:type="table" w:default="1" w:styleId="15">
@@ -2772,6 +2799,7 @@
   <w:style w:type="paragraph" w:styleId="11">
     <w:name w:val="footer"/>
     <w:basedOn w:val="1"/>
+    <w:qFormat/>
     <w:uiPriority w:val="0"/>
     <w:pPr>
       <w:tabs>
@@ -2789,6 +2817,7 @@
   <w:style w:type="paragraph" w:styleId="12">
     <w:name w:val="header"/>
     <w:basedOn w:val="1"/>
+    <w:qFormat/>
     <w:uiPriority w:val="0"/>
     <w:pPr>
       <w:tabs>
@@ -2805,6 +2834,7 @@
   <w:style w:type="character" w:styleId="14">
     <w:name w:val="Hyperlink"/>
     <w:basedOn w:val="13"/>
+    <w:qFormat/>
     <w:uiPriority w:val="0"/>
     <w:rPr>
       <w:color w:val="0000FF"/>
@@ -2814,6 +2844,7 @@
   <w:style w:type="paragraph" w:customStyle="1" w:styleId="16">
     <w:name w:val="_Style 15"/>
     <w:basedOn w:val="1"/>
+    <w:qFormat/>
     <w:uiPriority w:val="0"/>
     <w:pPr>
       <w:widowControl w:val="0"/>

</xml_diff>

<commit_message>
Update to add information about the R2C2 project
</commit_message>
<xml_diff>
--- a/resume.docx
+++ b/resume.docx
@@ -1,6 +1,6 @@
 
 <file path=word/document.xml><?xml version="1.0" encoding="utf-8"?>
-<w:document xmlns:wpc="http://schemas.microsoft.com/office/word/2010/wordprocessingCanvas" xmlns:mc="http://schemas.openxmlformats.org/markup-compatibility/2006" xmlns:o="urn:schemas-microsoft-com:office:office" xmlns:r="http://schemas.openxmlformats.org/officeDocument/2006/relationships" xmlns:m="http://schemas.openxmlformats.org/officeDocument/2006/math" xmlns:v="urn:schemas-microsoft-com:vml" xmlns:wp14="http://schemas.microsoft.com/office/word/2010/wordprocessingDrawing" xmlns:wp="http://schemas.openxmlformats.org/drawingml/2006/wordprocessingDrawing" xmlns:w="http://schemas.openxmlformats.org/wordprocessingml/2006/main" xmlns:w14="http://schemas.microsoft.com/office/word/2010/wordml" xmlns:w10="urn:schemas-microsoft-com:office:word" xmlns:w15="http://schemas.microsoft.com/office/word/2012/wordml" xmlns:wpg="http://schemas.microsoft.com/office/word/2010/wordprocessingGroup" xmlns:wpi="http://schemas.microsoft.com/office/word/2010/wordprocessingInk" xmlns:wne="http://schemas.microsoft.com/office/word/2006/wordml" xmlns:wps="http://schemas.microsoft.com/office/word/2010/wordprocessingShape" mc:Ignorable="w14 w15 wp14">
+<w:document xmlns:wpc="http://schemas.microsoft.com/office/word/2010/wordprocessingCanvas" xmlns:mc="http://schemas.openxmlformats.org/markup-compatibility/2006" xmlns:o="urn:schemas-microsoft-com:office:office" xmlns:r="http://schemas.openxmlformats.org/officeDocument/2006/relationships" xmlns:m="http://schemas.openxmlformats.org/officeDocument/2006/math" xmlns:v="urn:schemas-microsoft-com:vml" xmlns:wp14="http://schemas.microsoft.com/office/word/2010/wordprocessingDrawing" xmlns:wp="http://schemas.openxmlformats.org/drawingml/2006/wordprocessingDrawing" xmlns:w="http://schemas.openxmlformats.org/wordprocessingml/2006/main" xmlns:w14="http://schemas.microsoft.com/office/word/2010/wordml" xmlns:w10="urn:schemas-microsoft-com:office:word" xmlns:w15="http://schemas.microsoft.com/office/word/2012/wordml" xmlns:wpg="http://schemas.microsoft.com/office/word/2010/wordprocessingGroup" xmlns:wpi="http://schemas.microsoft.com/office/word/2010/wordprocessingInk" xmlns:wne="http://schemas.microsoft.com/office/word/2006/wordml" xmlns:wps="http://schemas.microsoft.com/office/word/2010/wordprocessingShape" xmlns:wpsCustomData="http://www.wps.cn/officeDocument/2013/wpsCustomData" mc:Ignorable="w14 w15 wp14">
   <w:background w:color="FFFFFF"/>
   <w:body>
     <w:tbl>
@@ -30,17 +30,6 @@
         <w:gridCol w:w="4871"/>
       </w:tblGrid>
       <w:tr>
-        <w:tblPrEx>
-          <w:tblBorders>
-            <w:top w:val="single" w:color="auto" w:sz="4" w:space="0"/>
-            <w:left w:val="single" w:color="auto" w:sz="4" w:space="0"/>
-            <w:bottom w:val="thinThickSmallGap" w:color="auto" w:sz="24" w:space="0"/>
-            <w:right w:val="single" w:color="auto" w:sz="4" w:space="0"/>
-            <w:insideH w:val="single" w:color="auto" w:sz="4" w:space="0"/>
-            <w:insideV w:val="single" w:color="auto" w:sz="4" w:space="0"/>
-          </w:tblBorders>
-          <w:tblLayout w:type="fixed"/>
-        </w:tblPrEx>
         <w:trPr>
           <w:trHeight w:val="1019" w:hRule="atLeast"/>
         </w:trPr>
@@ -199,17 +188,6 @@
         </w:tc>
       </w:tr>
       <w:tr>
-        <w:tblPrEx>
-          <w:tblBorders>
-            <w:top w:val="single" w:color="auto" w:sz="4" w:space="0"/>
-            <w:left w:val="single" w:color="auto" w:sz="4" w:space="0"/>
-            <w:bottom w:val="thinThickSmallGap" w:color="auto" w:sz="24" w:space="0"/>
-            <w:right w:val="single" w:color="auto" w:sz="4" w:space="0"/>
-            <w:insideH w:val="single" w:color="auto" w:sz="4" w:space="0"/>
-            <w:insideV w:val="single" w:color="auto" w:sz="4" w:space="0"/>
-          </w:tblBorders>
-          <w:tblLayout w:type="fixed"/>
-        </w:tblPrEx>
         <w:trPr>
           <w:trHeight w:val="653" w:hRule="atLeast"/>
         </w:trPr>
@@ -266,17 +244,6 @@
         </w:tc>
       </w:tr>
       <w:tr>
-        <w:tblPrEx>
-          <w:tblBorders>
-            <w:top w:val="single" w:color="auto" w:sz="4" w:space="0"/>
-            <w:left w:val="single" w:color="auto" w:sz="4" w:space="0"/>
-            <w:bottom w:val="thinThickSmallGap" w:color="auto" w:sz="24" w:space="0"/>
-            <w:right w:val="single" w:color="auto" w:sz="4" w:space="0"/>
-            <w:insideH w:val="single" w:color="auto" w:sz="4" w:space="0"/>
-            <w:insideV w:val="single" w:color="auto" w:sz="4" w:space="0"/>
-          </w:tblBorders>
-          <w:tblLayout w:type="fixed"/>
-        </w:tblPrEx>
         <w:trPr>
           <w:trHeight w:val="538" w:hRule="atLeast"/>
         </w:trPr>
@@ -317,17 +284,6 @@
         </w:tc>
       </w:tr>
       <w:tr>
-        <w:tblPrEx>
-          <w:tblBorders>
-            <w:top w:val="single" w:color="auto" w:sz="4" w:space="0"/>
-            <w:left w:val="single" w:color="auto" w:sz="4" w:space="0"/>
-            <w:bottom w:val="thinThickSmallGap" w:color="auto" w:sz="24" w:space="0"/>
-            <w:right w:val="single" w:color="auto" w:sz="4" w:space="0"/>
-            <w:insideH w:val="single" w:color="auto" w:sz="4" w:space="0"/>
-            <w:insideV w:val="single" w:color="auto" w:sz="4" w:space="0"/>
-          </w:tblBorders>
-          <w:tblLayout w:type="fixed"/>
-        </w:tblPrEx>
         <w:trPr>
           <w:trHeight w:val="418" w:hRule="atLeast"/>
         </w:trPr>
@@ -367,17 +323,6 @@
         </w:tc>
       </w:tr>
       <w:tr>
-        <w:tblPrEx>
-          <w:tblBorders>
-            <w:top w:val="single" w:color="auto" w:sz="4" w:space="0"/>
-            <w:left w:val="single" w:color="auto" w:sz="4" w:space="0"/>
-            <w:bottom w:val="thinThickSmallGap" w:color="auto" w:sz="24" w:space="0"/>
-            <w:right w:val="single" w:color="auto" w:sz="4" w:space="0"/>
-            <w:insideH w:val="single" w:color="auto" w:sz="4" w:space="0"/>
-            <w:insideV w:val="single" w:color="auto" w:sz="4" w:space="0"/>
-          </w:tblBorders>
-          <w:tblLayout w:type="fixed"/>
-        </w:tblPrEx>
         <w:trPr>
           <w:trHeight w:val="538" w:hRule="atLeast"/>
         </w:trPr>
@@ -626,17 +571,6 @@
         </w:tc>
       </w:tr>
       <w:tr>
-        <w:tblPrEx>
-          <w:tblBorders>
-            <w:top w:val="single" w:color="auto" w:sz="4" w:space="0"/>
-            <w:left w:val="single" w:color="auto" w:sz="4" w:space="0"/>
-            <w:bottom w:val="thinThickSmallGap" w:color="auto" w:sz="24" w:space="0"/>
-            <w:right w:val="single" w:color="auto" w:sz="4" w:space="0"/>
-            <w:insideH w:val="single" w:color="auto" w:sz="4" w:space="0"/>
-            <w:insideV w:val="single" w:color="auto" w:sz="4" w:space="0"/>
-          </w:tblBorders>
-          <w:tblLayout w:type="fixed"/>
-        </w:tblPrEx>
         <w:trPr>
           <w:trHeight w:val="352" w:hRule="atLeast"/>
         </w:trPr>
@@ -677,17 +611,6 @@
         </w:tc>
       </w:tr>
       <w:tr>
-        <w:tblPrEx>
-          <w:tblBorders>
-            <w:top w:val="single" w:color="auto" w:sz="4" w:space="0"/>
-            <w:left w:val="single" w:color="auto" w:sz="4" w:space="0"/>
-            <w:bottom w:val="thinThickSmallGap" w:color="auto" w:sz="24" w:space="0"/>
-            <w:right w:val="single" w:color="auto" w:sz="4" w:space="0"/>
-            <w:insideH w:val="single" w:color="auto" w:sz="4" w:space="0"/>
-            <w:insideV w:val="single" w:color="auto" w:sz="4" w:space="0"/>
-          </w:tblBorders>
-          <w:tblLayout w:type="fixed"/>
-        </w:tblPrEx>
         <w:trPr>
           <w:trHeight w:val="388" w:hRule="atLeast"/>
         </w:trPr>
@@ -726,17 +649,6 @@
         </w:tc>
       </w:tr>
       <w:tr>
-        <w:tblPrEx>
-          <w:tblBorders>
-            <w:top w:val="single" w:color="auto" w:sz="4" w:space="0"/>
-            <w:left w:val="single" w:color="auto" w:sz="4" w:space="0"/>
-            <w:bottom w:val="thinThickSmallGap" w:color="auto" w:sz="24" w:space="0"/>
-            <w:right w:val="single" w:color="auto" w:sz="4" w:space="0"/>
-            <w:insideH w:val="single" w:color="auto" w:sz="4" w:space="0"/>
-            <w:insideV w:val="single" w:color="auto" w:sz="4" w:space="0"/>
-          </w:tblBorders>
-          <w:tblLayout w:type="fixed"/>
-        </w:tblPrEx>
         <w:trPr>
           <w:trHeight w:val="523" w:hRule="atLeast"/>
         </w:trPr>
@@ -788,17 +700,6 @@
         </w:tc>
       </w:tr>
       <w:tr>
-        <w:tblPrEx>
-          <w:tblBorders>
-            <w:top w:val="single" w:color="auto" w:sz="4" w:space="0"/>
-            <w:left w:val="single" w:color="auto" w:sz="4" w:space="0"/>
-            <w:bottom w:val="thinThickSmallGap" w:color="auto" w:sz="24" w:space="0"/>
-            <w:right w:val="single" w:color="auto" w:sz="4" w:space="0"/>
-            <w:insideH w:val="single" w:color="auto" w:sz="4" w:space="0"/>
-            <w:insideV w:val="single" w:color="auto" w:sz="4" w:space="0"/>
-          </w:tblBorders>
-          <w:tblLayout w:type="fixed"/>
-        </w:tblPrEx>
         <w:trPr>
           <w:trHeight w:val="422" w:hRule="atLeast"/>
         </w:trPr>
@@ -906,17 +807,6 @@
         </w:tc>
       </w:tr>
       <w:tr>
-        <w:tblPrEx>
-          <w:tblBorders>
-            <w:top w:val="single" w:color="auto" w:sz="4" w:space="0"/>
-            <w:left w:val="single" w:color="auto" w:sz="4" w:space="0"/>
-            <w:bottom w:val="thinThickSmallGap" w:color="auto" w:sz="24" w:space="0"/>
-            <w:right w:val="single" w:color="auto" w:sz="4" w:space="0"/>
-            <w:insideH w:val="single" w:color="auto" w:sz="4" w:space="0"/>
-            <w:insideV w:val="single" w:color="auto" w:sz="4" w:space="0"/>
-          </w:tblBorders>
-          <w:tblLayout w:type="fixed"/>
-        </w:tblPrEx>
         <w:trPr>
           <w:trHeight w:val="413" w:hRule="atLeast"/>
         </w:trPr>
@@ -953,17 +843,6 @@
         </w:tc>
       </w:tr>
       <w:tr>
-        <w:tblPrEx>
-          <w:tblBorders>
-            <w:top w:val="single" w:color="auto" w:sz="4" w:space="0"/>
-            <w:left w:val="single" w:color="auto" w:sz="4" w:space="0"/>
-            <w:bottom w:val="thinThickSmallGap" w:color="auto" w:sz="24" w:space="0"/>
-            <w:right w:val="single" w:color="auto" w:sz="4" w:space="0"/>
-            <w:insideH w:val="single" w:color="auto" w:sz="4" w:space="0"/>
-            <w:insideV w:val="single" w:color="auto" w:sz="4" w:space="0"/>
-          </w:tblBorders>
-          <w:tblLayout w:type="fixed"/>
-        </w:tblPrEx>
         <w:trPr>
           <w:trHeight w:val="0" w:hRule="atLeast"/>
         </w:trPr>
@@ -1016,6 +895,14 @@
                 <w:sz w:val="24"/>
                 <w:szCs w:val="24"/>
               </w:rPr>
+              <w:t xml:space="preserve">Suite </w:t>
+            </w:r>
+            <w:r>
+              <w:rPr>
+                <w:rFonts w:hint="default" w:cs="Times New Roman"/>
+                <w:sz w:val="24"/>
+                <w:szCs w:val="24"/>
+              </w:rPr>
               <w:t xml:space="preserve">with a RESTful API, </w:t>
             </w:r>
             <w:r>
@@ -1118,17 +1005,6 @@
         </w:tc>
       </w:tr>
       <w:tr>
-        <w:tblPrEx>
-          <w:tblBorders>
-            <w:top w:val="single" w:color="auto" w:sz="4" w:space="0"/>
-            <w:left w:val="single" w:color="auto" w:sz="4" w:space="0"/>
-            <w:bottom w:val="thinThickSmallGap" w:color="auto" w:sz="24" w:space="0"/>
-            <w:right w:val="single" w:color="auto" w:sz="4" w:space="0"/>
-            <w:insideH w:val="single" w:color="auto" w:sz="4" w:space="0"/>
-            <w:insideV w:val="single" w:color="auto" w:sz="4" w:space="0"/>
-          </w:tblBorders>
-          <w:tblLayout w:type="fixed"/>
-        </w:tblPrEx>
         <w:trPr>
           <w:trHeight w:val="495" w:hRule="atLeast"/>
         </w:trPr>
@@ -1252,17 +1128,6 @@
         </w:tc>
       </w:tr>
       <w:tr>
-        <w:tblPrEx>
-          <w:tblBorders>
-            <w:top w:val="single" w:color="auto" w:sz="4" w:space="0"/>
-            <w:left w:val="single" w:color="auto" w:sz="4" w:space="0"/>
-            <w:bottom w:val="thinThickSmallGap" w:color="auto" w:sz="24" w:space="0"/>
-            <w:right w:val="single" w:color="auto" w:sz="4" w:space="0"/>
-            <w:insideH w:val="single" w:color="auto" w:sz="4" w:space="0"/>
-            <w:insideV w:val="single" w:color="auto" w:sz="4" w:space="0"/>
-          </w:tblBorders>
-          <w:tblLayout w:type="fixed"/>
-        </w:tblPrEx>
         <w:trPr>
           <w:trHeight w:val="395" w:hRule="atLeast"/>
         </w:trPr>
@@ -1299,17 +1164,6 @@
         </w:tc>
       </w:tr>
       <w:tr>
-        <w:tblPrEx>
-          <w:tblBorders>
-            <w:top w:val="single" w:color="auto" w:sz="4" w:space="0"/>
-            <w:left w:val="single" w:color="auto" w:sz="4" w:space="0"/>
-            <w:bottom w:val="thinThickSmallGap" w:color="auto" w:sz="24" w:space="0"/>
-            <w:right w:val="single" w:color="auto" w:sz="4" w:space="0"/>
-            <w:insideH w:val="single" w:color="auto" w:sz="4" w:space="0"/>
-            <w:insideV w:val="single" w:color="auto" w:sz="4" w:space="0"/>
-          </w:tblBorders>
-          <w:tblLayout w:type="fixed"/>
-        </w:tblPrEx>
         <w:trPr>
           <w:trHeight w:val="278" w:hRule="atLeast"/>
         </w:trPr>
@@ -1360,17 +1214,6 @@
         </w:tc>
       </w:tr>
       <w:tr>
-        <w:tblPrEx>
-          <w:tblBorders>
-            <w:top w:val="single" w:color="auto" w:sz="4" w:space="0"/>
-            <w:left w:val="single" w:color="auto" w:sz="4" w:space="0"/>
-            <w:bottom w:val="thinThickSmallGap" w:color="auto" w:sz="24" w:space="0"/>
-            <w:right w:val="single" w:color="auto" w:sz="4" w:space="0"/>
-            <w:insideH w:val="single" w:color="auto" w:sz="4" w:space="0"/>
-            <w:insideV w:val="single" w:color="auto" w:sz="4" w:space="0"/>
-          </w:tblBorders>
-          <w:tblLayout w:type="fixed"/>
-        </w:tblPrEx>
         <w:trPr>
           <w:trHeight w:val="278" w:hRule="atLeast"/>
         </w:trPr>
@@ -1419,17 +1262,6 @@
         </w:tc>
       </w:tr>
       <w:tr>
-        <w:tblPrEx>
-          <w:tblBorders>
-            <w:top w:val="single" w:color="auto" w:sz="4" w:space="0"/>
-            <w:left w:val="single" w:color="auto" w:sz="4" w:space="0"/>
-            <w:bottom w:val="thinThickSmallGap" w:color="auto" w:sz="24" w:space="0"/>
-            <w:right w:val="single" w:color="auto" w:sz="4" w:space="0"/>
-            <w:insideH w:val="single" w:color="auto" w:sz="4" w:space="0"/>
-            <w:insideV w:val="single" w:color="auto" w:sz="4" w:space="0"/>
-          </w:tblBorders>
-          <w:tblLayout w:type="fixed"/>
-        </w:tblPrEx>
         <w:trPr>
           <w:trHeight w:val="536" w:hRule="atLeast"/>
         </w:trPr>
@@ -1569,17 +1401,6 @@
         </w:tc>
       </w:tr>
       <w:tr>
-        <w:tblPrEx>
-          <w:tblBorders>
-            <w:top w:val="single" w:color="auto" w:sz="4" w:space="0"/>
-            <w:left w:val="single" w:color="auto" w:sz="4" w:space="0"/>
-            <w:bottom w:val="thinThickSmallGap" w:color="auto" w:sz="24" w:space="0"/>
-            <w:right w:val="single" w:color="auto" w:sz="4" w:space="0"/>
-            <w:insideH w:val="single" w:color="auto" w:sz="4" w:space="0"/>
-            <w:insideV w:val="single" w:color="auto" w:sz="4" w:space="0"/>
-          </w:tblBorders>
-          <w:tblLayout w:type="fixed"/>
-        </w:tblPrEx>
         <w:trPr>
           <w:trHeight w:val="710" w:hRule="atLeast"/>
         </w:trPr>
@@ -1619,7 +1440,49 @@
                 <w:sz w:val="24"/>
                 <w:szCs w:val="24"/>
               </w:rPr>
-              <w:t>City route recommendation system based on Tweets about vehicular transit. Working in real time.</w:t>
+              <w:t>4500x improvement to a c</w:t>
+            </w:r>
+            <w:r>
+              <w:rPr>
+                <w:rFonts w:cs="Times New Roman"/>
+                <w:sz w:val="24"/>
+                <w:szCs w:val="24"/>
+              </w:rPr>
+              <w:t>ity</w:t>
+            </w:r>
+            <w:r>
+              <w:rPr>
+                <w:rFonts w:cs="Times New Roman"/>
+                <w:sz w:val="24"/>
+                <w:szCs w:val="24"/>
+              </w:rPr>
+              <w:t xml:space="preserve"> </w:t>
+            </w:r>
+            <w:r>
+              <w:rPr>
+                <w:rFonts w:cs="Times New Roman"/>
+                <w:sz w:val="24"/>
+                <w:szCs w:val="24"/>
+              </w:rPr>
+              <w:t xml:space="preserve">route </w:t>
+            </w:r>
+            <w:bookmarkStart w:id="0" w:name="_GoBack"/>
+            <w:bookmarkEnd w:id="0"/>
+            <w:r>
+              <w:rPr>
+                <w:rFonts w:cs="Times New Roman"/>
+                <w:sz w:val="24"/>
+                <w:szCs w:val="24"/>
+              </w:rPr>
+              <w:t>recommendation system based on Tweets about vehicular transit. Working in real time</w:t>
+            </w:r>
+            <w:r>
+              <w:rPr>
+                <w:rFonts w:cs="Times New Roman"/>
+                <w:sz w:val="24"/>
+                <w:szCs w:val="24"/>
+              </w:rPr>
+              <w:t xml:space="preserve"> thanks to this optimization.</w:t>
             </w:r>
           </w:p>
           <w:p>
@@ -1646,25 +1509,7 @@
                 <w:sz w:val="24"/>
                 <w:szCs w:val="24"/>
               </w:rPr>
-              <w:t xml:space="preserve">OpenALPR (Automatic License Plate Recognition) version </w:t>
-            </w:r>
-            <w:r>
-              <w:rPr>
-                <w:rFonts w:cs="Times New Roman"/>
-                <w:sz w:val="24"/>
-                <w:szCs w:val="24"/>
-              </w:rPr>
-              <w:t>working with</w:t>
-            </w:r>
-            <w:bookmarkStart w:id="0" w:name="_GoBack"/>
-            <w:bookmarkEnd w:id="0"/>
-            <w:r>
-              <w:rPr>
-                <w:rFonts w:cs="Times New Roman"/>
-                <w:sz w:val="24"/>
-                <w:szCs w:val="24"/>
-              </w:rPr>
-              <w:t xml:space="preserve"> Venezuela</w:t>
+              <w:t>OpenALPR (Automatic License Plate Recognition) version working with Venezuela</w:t>
             </w:r>
             <w:r>
               <w:rPr>
@@ -1791,19 +1636,8 @@
         </w:tc>
       </w:tr>
       <w:tr>
-        <w:tblPrEx>
-          <w:tblBorders>
-            <w:top w:val="single" w:color="auto" w:sz="4" w:space="0"/>
-            <w:left w:val="single" w:color="auto" w:sz="4" w:space="0"/>
-            <w:bottom w:val="thinThickSmallGap" w:color="auto" w:sz="24" w:space="0"/>
-            <w:right w:val="single" w:color="auto" w:sz="4" w:space="0"/>
-            <w:insideH w:val="single" w:color="auto" w:sz="4" w:space="0"/>
-            <w:insideV w:val="single" w:color="auto" w:sz="4" w:space="0"/>
-          </w:tblBorders>
-          <w:tblLayout w:type="fixed"/>
-        </w:tblPrEx>
         <w:trPr>
-          <w:trHeight w:val="530" w:hRule="atLeast"/>
+          <w:trHeight w:val="448" w:hRule="atLeast"/>
         </w:trPr>
         <w:tc>
           <w:tcPr>
@@ -1893,19 +1727,8 @@
         </w:tc>
       </w:tr>
       <w:tr>
-        <w:tblPrEx>
-          <w:tblBorders>
-            <w:top w:val="single" w:color="auto" w:sz="4" w:space="0"/>
-            <w:left w:val="single" w:color="auto" w:sz="4" w:space="0"/>
-            <w:bottom w:val="thinThickSmallGap" w:color="auto" w:sz="24" w:space="0"/>
-            <w:right w:val="single" w:color="auto" w:sz="4" w:space="0"/>
-            <w:insideH w:val="single" w:color="auto" w:sz="4" w:space="0"/>
-            <w:insideV w:val="single" w:color="auto" w:sz="4" w:space="0"/>
-          </w:tblBorders>
-          <w:tblLayout w:type="fixed"/>
-        </w:tblPrEx>
         <w:trPr>
-          <w:trHeight w:val="530" w:hRule="atLeast"/>
+          <w:trHeight w:val="1918" w:hRule="atLeast"/>
         </w:trPr>
         <w:tc>
           <w:tcPr>
@@ -2897,7 +2720,7 @@
   <a:themeElements>
     <a:clrScheme name="Office">
       <a:dk1>
-        <a:sysClr val="windowText" lastClr="000000"/>
+        <a:sysClr val="windowText" lastClr="4C4C4C"/>
       </a:dk1>
       <a:lt1>
         <a:sysClr val="window" lastClr="FFFFFF"/>

</xml_diff>